<commit_message>
added Reply part 1/3
</commit_message>
<xml_diff>
--- a/doc/rotas docs.docx
+++ b/doc/rotas docs.docx
@@ -11,6 +11,7 @@
           <w:lang w:val="pt-PT"/>
         </w:rPr>
       </w:pPr>
+      <w:bookmarkStart w:id="0" w:name="_GoBack"/>
       <w:r>
         <w:rPr>
           <w:rFonts w:ascii="Times New Roman" w:hAnsi="Times New Roman" w:cs="Times New Roman"/>
@@ -86,6 +87,238 @@
     </w:p>
     <w:p>
       <w:pPr>
+        <w:tabs>
+          <w:tab w:val="left" w:pos="916"/>
+          <w:tab w:val="left" w:pos="1832"/>
+          <w:tab w:val="left" w:pos="2748"/>
+          <w:tab w:val="left" w:pos="3664"/>
+          <w:tab w:val="left" w:pos="4580"/>
+          <w:tab w:val="left" w:pos="5496"/>
+          <w:tab w:val="left" w:pos="6412"/>
+          <w:tab w:val="left" w:pos="7328"/>
+          <w:tab w:val="left" w:pos="8244"/>
+          <w:tab w:val="left" w:pos="9160"/>
+          <w:tab w:val="left" w:pos="10076"/>
+          <w:tab w:val="left" w:pos="10992"/>
+          <w:tab w:val="left" w:pos="11908"/>
+          <w:tab w:val="left" w:pos="12824"/>
+          <w:tab w:val="left" w:pos="13740"/>
+          <w:tab w:val="left" w:pos="14656"/>
+        </w:tabs>
+        <w:spacing w:after="0" w:line="240" w:lineRule="auto"/>
+        <w:ind w:left="360"/>
+        <w:rPr>
+          <w:rFonts w:ascii="Courier New" w:eastAsia="Times New Roman" w:hAnsi="Courier New" w:cs="Courier New"/>
+          <w:sz w:val="20"/>
+          <w:szCs w:val="20"/>
+          <w:lang w:val="pt-PT"/>
+        </w:rPr>
+      </w:pPr>
+      <w:r>
+        <w:rPr>
+          <w:rFonts w:ascii="Courier New" w:eastAsia="Times New Roman" w:hAnsi="Courier New" w:cs="Courier New"/>
+          <w:sz w:val="20"/>
+          <w:szCs w:val="20"/>
+          <w:lang w:val="pt-PT"/>
+        </w:rPr>
+        <w:t>{</w:t>
+      </w:r>
+    </w:p>
+    <w:p>
+      <w:pPr>
+        <w:tabs>
+          <w:tab w:val="left" w:pos="916"/>
+          <w:tab w:val="left" w:pos="1832"/>
+          <w:tab w:val="left" w:pos="2748"/>
+          <w:tab w:val="left" w:pos="3664"/>
+          <w:tab w:val="left" w:pos="4580"/>
+          <w:tab w:val="left" w:pos="5496"/>
+          <w:tab w:val="left" w:pos="6412"/>
+          <w:tab w:val="left" w:pos="7328"/>
+          <w:tab w:val="left" w:pos="8244"/>
+          <w:tab w:val="left" w:pos="9160"/>
+          <w:tab w:val="left" w:pos="10076"/>
+          <w:tab w:val="left" w:pos="10992"/>
+          <w:tab w:val="left" w:pos="11908"/>
+          <w:tab w:val="left" w:pos="12824"/>
+          <w:tab w:val="left" w:pos="13740"/>
+          <w:tab w:val="left" w:pos="14656"/>
+        </w:tabs>
+        <w:spacing w:after="0" w:line="240" w:lineRule="auto"/>
+        <w:ind w:left="360"/>
+        <w:rPr>
+          <w:rFonts w:ascii="Courier New" w:eastAsia="Times New Roman" w:hAnsi="Courier New" w:cs="Courier New"/>
+          <w:sz w:val="20"/>
+          <w:szCs w:val="20"/>
+          <w:lang w:val="pt-PT"/>
+        </w:rPr>
+      </w:pPr>
+      <w:r>
+        <w:rPr>
+          <w:rFonts w:ascii="Courier New" w:eastAsia="Times New Roman" w:hAnsi="Courier New" w:cs="Courier New"/>
+          <w:sz w:val="20"/>
+          <w:szCs w:val="20"/>
+          <w:lang w:val="pt-PT"/>
+        </w:rPr>
+        <w:t xml:space="preserve">  "username": "joao123",</w:t>
+      </w:r>
+    </w:p>
+    <w:p>
+      <w:pPr>
+        <w:tabs>
+          <w:tab w:val="left" w:pos="916"/>
+          <w:tab w:val="left" w:pos="1832"/>
+          <w:tab w:val="left" w:pos="2748"/>
+          <w:tab w:val="left" w:pos="3664"/>
+          <w:tab w:val="left" w:pos="4580"/>
+          <w:tab w:val="left" w:pos="5496"/>
+          <w:tab w:val="left" w:pos="6412"/>
+          <w:tab w:val="left" w:pos="7328"/>
+          <w:tab w:val="left" w:pos="8244"/>
+          <w:tab w:val="left" w:pos="9160"/>
+          <w:tab w:val="left" w:pos="10076"/>
+          <w:tab w:val="left" w:pos="10992"/>
+          <w:tab w:val="left" w:pos="11908"/>
+          <w:tab w:val="left" w:pos="12824"/>
+          <w:tab w:val="left" w:pos="13740"/>
+          <w:tab w:val="left" w:pos="14656"/>
+        </w:tabs>
+        <w:spacing w:after="0" w:line="240" w:lineRule="auto"/>
+        <w:ind w:left="360"/>
+        <w:rPr>
+          <w:rFonts w:ascii="Courier New" w:eastAsia="Times New Roman" w:hAnsi="Courier New" w:cs="Courier New"/>
+          <w:sz w:val="20"/>
+          <w:szCs w:val="20"/>
+          <w:lang w:val="pt-PT"/>
+        </w:rPr>
+      </w:pPr>
+      <w:r>
+        <w:rPr>
+          <w:rFonts w:ascii="Courier New" w:eastAsia="Times New Roman" w:hAnsi="Courier New" w:cs="Courier New"/>
+          <w:sz w:val="20"/>
+          <w:szCs w:val="20"/>
+          <w:lang w:val="pt-PT"/>
+        </w:rPr>
+        <w:t xml:space="preserve">  "email": "joao@example.com",</w:t>
+      </w:r>
+    </w:p>
+    <w:p>
+      <w:pPr>
+        <w:tabs>
+          <w:tab w:val="left" w:pos="916"/>
+          <w:tab w:val="left" w:pos="1832"/>
+          <w:tab w:val="left" w:pos="2748"/>
+          <w:tab w:val="left" w:pos="3664"/>
+          <w:tab w:val="left" w:pos="4580"/>
+          <w:tab w:val="left" w:pos="5496"/>
+          <w:tab w:val="left" w:pos="6412"/>
+          <w:tab w:val="left" w:pos="7328"/>
+          <w:tab w:val="left" w:pos="8244"/>
+          <w:tab w:val="left" w:pos="9160"/>
+          <w:tab w:val="left" w:pos="10076"/>
+          <w:tab w:val="left" w:pos="10992"/>
+          <w:tab w:val="left" w:pos="11908"/>
+          <w:tab w:val="left" w:pos="12824"/>
+          <w:tab w:val="left" w:pos="13740"/>
+          <w:tab w:val="left" w:pos="14656"/>
+        </w:tabs>
+        <w:spacing w:after="0" w:line="240" w:lineRule="auto"/>
+        <w:ind w:left="360"/>
+        <w:rPr>
+          <w:rFonts w:ascii="Courier New" w:eastAsia="Times New Roman" w:hAnsi="Courier New" w:cs="Courier New"/>
+          <w:sz w:val="20"/>
+          <w:szCs w:val="20"/>
+          <w:lang w:val="pt-PT"/>
+        </w:rPr>
+      </w:pPr>
+      <w:r>
+        <w:rPr>
+          <w:rFonts w:ascii="Courier New" w:eastAsia="Times New Roman" w:hAnsi="Courier New" w:cs="Courier New"/>
+          <w:sz w:val="20"/>
+          <w:szCs w:val="20"/>
+          <w:lang w:val="pt-PT"/>
+        </w:rPr>
+        <w:t xml:space="preserve">  "password": "senha123",</w:t>
+      </w:r>
+    </w:p>
+    <w:p>
+      <w:pPr>
+        <w:tabs>
+          <w:tab w:val="left" w:pos="916"/>
+          <w:tab w:val="left" w:pos="1832"/>
+          <w:tab w:val="left" w:pos="2748"/>
+          <w:tab w:val="left" w:pos="3664"/>
+          <w:tab w:val="left" w:pos="4580"/>
+          <w:tab w:val="left" w:pos="5496"/>
+          <w:tab w:val="left" w:pos="6412"/>
+          <w:tab w:val="left" w:pos="7328"/>
+          <w:tab w:val="left" w:pos="8244"/>
+          <w:tab w:val="left" w:pos="9160"/>
+          <w:tab w:val="left" w:pos="10076"/>
+          <w:tab w:val="left" w:pos="10992"/>
+          <w:tab w:val="left" w:pos="11908"/>
+          <w:tab w:val="left" w:pos="12824"/>
+          <w:tab w:val="left" w:pos="13740"/>
+          <w:tab w:val="left" w:pos="14656"/>
+        </w:tabs>
+        <w:spacing w:after="0" w:line="240" w:lineRule="auto"/>
+        <w:ind w:left="360"/>
+        <w:rPr>
+          <w:rFonts w:ascii="Courier New" w:eastAsia="Times New Roman" w:hAnsi="Courier New" w:cs="Courier New"/>
+          <w:sz w:val="20"/>
+          <w:szCs w:val="20"/>
+          <w:lang w:val="pt-PT"/>
+        </w:rPr>
+      </w:pPr>
+      <w:r>
+        <w:rPr>
+          <w:rFonts w:ascii="Courier New" w:eastAsia="Times New Roman" w:hAnsi="Courier New" w:cs="Courier New"/>
+          <w:sz w:val="20"/>
+          <w:szCs w:val="20"/>
+          <w:lang w:val="pt-PT"/>
+        </w:rPr>
+        <w:t xml:space="preserve">  "imgUrl": "https://example.com/avatar.jpg"</w:t>
+      </w:r>
+    </w:p>
+    <w:p>
+      <w:pPr>
+        <w:tabs>
+          <w:tab w:val="left" w:pos="916"/>
+          <w:tab w:val="left" w:pos="1832"/>
+          <w:tab w:val="left" w:pos="2748"/>
+          <w:tab w:val="left" w:pos="3664"/>
+          <w:tab w:val="left" w:pos="4580"/>
+          <w:tab w:val="left" w:pos="5496"/>
+          <w:tab w:val="left" w:pos="6412"/>
+          <w:tab w:val="left" w:pos="7328"/>
+          <w:tab w:val="left" w:pos="8244"/>
+          <w:tab w:val="left" w:pos="9160"/>
+          <w:tab w:val="left" w:pos="10076"/>
+          <w:tab w:val="left" w:pos="10992"/>
+          <w:tab w:val="left" w:pos="11908"/>
+          <w:tab w:val="left" w:pos="12824"/>
+          <w:tab w:val="left" w:pos="13740"/>
+          <w:tab w:val="left" w:pos="14656"/>
+        </w:tabs>
+        <w:spacing w:after="0" w:line="240" w:lineRule="auto"/>
+        <w:ind w:left="360"/>
+        <w:rPr>
+          <w:rFonts w:ascii="Courier New" w:eastAsia="Times New Roman" w:hAnsi="Courier New" w:cs="Courier New"/>
+          <w:sz w:val="20"/>
+          <w:szCs w:val="20"/>
+        </w:rPr>
+      </w:pPr>
+      <w:r>
+        <w:rPr>
+          <w:rFonts w:ascii="Courier New" w:eastAsia="Times New Roman" w:hAnsi="Courier New" w:cs="Courier New"/>
+          <w:sz w:val="20"/>
+          <w:szCs w:val="20"/>
+        </w:rPr>
+        <w:t>}</w:t>
+      </w:r>
+    </w:p>
+    <w:p>
+      <w:pPr>
         <w:pStyle w:val="NormalWeb"/>
         <w:numPr>
           <w:ilvl w:val="0"/>
@@ -211,6 +444,129 @@
     </w:p>
     <w:p>
       <w:pPr>
+        <w:pStyle w:val="Pr-formataoHTML"/>
+        <w:ind w:left="360"/>
+        <w:rPr>
+          <w:rStyle w:val="CdigoHTML"/>
+        </w:rPr>
+      </w:pPr>
+      <w:r>
+        <w:rPr>
+          <w:rStyle w:val="hljs-punctuation"/>
+        </w:rPr>
+        <w:t>{</w:t>
+      </w:r>
+    </w:p>
+    <w:p>
+      <w:pPr>
+        <w:pStyle w:val="Pr-formataoHTML"/>
+        <w:ind w:left="360"/>
+        <w:rPr>
+          <w:rStyle w:val="CdigoHTML"/>
+        </w:rPr>
+      </w:pPr>
+      <w:r>
+        <w:rPr>
+          <w:rStyle w:val="CdigoHTML"/>
+        </w:rPr>
+        <w:t xml:space="preserve">  </w:t>
+      </w:r>
+      <w:r>
+        <w:rPr>
+          <w:rStyle w:val="hljs-attr"/>
+        </w:rPr>
+        <w:t>"username"</w:t>
+      </w:r>
+      <w:r>
+        <w:rPr>
+          <w:rStyle w:val="hljs-punctuation"/>
+        </w:rPr>
+        <w:t>:</w:t>
+      </w:r>
+      <w:r>
+        <w:rPr>
+          <w:rStyle w:val="CdigoHTML"/>
+        </w:rPr>
+        <w:t xml:space="preserve"> </w:t>
+      </w:r>
+      <w:r>
+        <w:rPr>
+          <w:rStyle w:val="hljs-string"/>
+        </w:rPr>
+        <w:t>"joao123"</w:t>
+      </w:r>
+      <w:r>
+        <w:rPr>
+          <w:rStyle w:val="hljs-punctuation"/>
+        </w:rPr>
+        <w:t>,</w:t>
+      </w:r>
+    </w:p>
+    <w:p>
+      <w:pPr>
+        <w:pStyle w:val="Pr-formataoHTML"/>
+        <w:ind w:left="360"/>
+        <w:rPr>
+          <w:rStyle w:val="CdigoHTML"/>
+        </w:rPr>
+      </w:pPr>
+      <w:r>
+        <w:rPr>
+          <w:rStyle w:val="CdigoHTML"/>
+        </w:rPr>
+        <w:t xml:space="preserve">  </w:t>
+      </w:r>
+      <w:r>
+        <w:rPr>
+          <w:rStyle w:val="hljs-attr"/>
+        </w:rPr>
+        <w:t>"password"</w:t>
+      </w:r>
+      <w:r>
+        <w:rPr>
+          <w:rStyle w:val="hljs-punctuation"/>
+        </w:rPr>
+        <w:t>:</w:t>
+      </w:r>
+      <w:r>
+        <w:rPr>
+          <w:rStyle w:val="CdigoHTML"/>
+        </w:rPr>
+        <w:t xml:space="preserve"> </w:t>
+      </w:r>
+      <w:r>
+        <w:rPr>
+          <w:rStyle w:val="hljs-string"/>
+        </w:rPr>
+        <w:t>"senha123"</w:t>
+      </w:r>
+    </w:p>
+    <w:p>
+      <w:pPr>
+        <w:pStyle w:val="Pr-formataoHTML"/>
+        <w:ind w:left="360"/>
+        <w:rPr>
+          <w:rStyle w:val="CdigoHTML"/>
+        </w:rPr>
+      </w:pPr>
+      <w:r>
+        <w:rPr>
+          <w:rStyle w:val="hljs-punctuation"/>
+        </w:rPr>
+        <w:t>}</w:t>
+      </w:r>
+    </w:p>
+    <w:p>
+      <w:pPr>
+        <w:pStyle w:val="NormalWeb"/>
+        <w:ind w:left="720"/>
+        <w:rPr>
+          <w:lang w:val="pt-PT"/>
+        </w:rPr>
+      </w:pPr>
+    </w:p>
+    <w:p>
+      <w:pPr>
         <w:rPr>
           <w:lang w:val="pt-PT"/>
         </w:rPr>
@@ -249,6 +605,72 @@
     </w:p>
     <w:p>
       <w:pPr>
+        <w:pStyle w:val="Pr-formataoHTML"/>
+        <w:ind w:left="360"/>
+        <w:rPr>
+          <w:rStyle w:val="CdigoHTML"/>
+        </w:rPr>
+      </w:pPr>
+      <w:r>
+        <w:rPr>
+          <w:rStyle w:val="hljs-punctuation"/>
+        </w:rPr>
+        <w:t>{</w:t>
+      </w:r>
+    </w:p>
+    <w:p>
+      <w:pPr>
+        <w:pStyle w:val="Pr-formataoHTML"/>
+        <w:ind w:left="360"/>
+        <w:rPr>
+          <w:rStyle w:val="CdigoHTML"/>
+        </w:rPr>
+      </w:pPr>
+      <w:r>
+        <w:rPr>
+          <w:rStyle w:val="CdigoHTML"/>
+        </w:rPr>
+        <w:t xml:space="preserve">  </w:t>
+      </w:r>
+      <w:r>
+        <w:rPr>
+          <w:rStyle w:val="hljs-attr"/>
+        </w:rPr>
+        <w:t>"rating"</w:t>
+      </w:r>
+      <w:r>
+        <w:rPr>
+          <w:rStyle w:val="hljs-punctuation"/>
+        </w:rPr>
+        <w:t>:</w:t>
+      </w:r>
+      <w:r>
+        <w:rPr>
+          <w:rStyle w:val="CdigoHTML"/>
+        </w:rPr>
+        <w:t xml:space="preserve"> </w:t>
+      </w:r>
+      <w:r>
+        <w:rPr>
+          <w:rStyle w:val="hljs-number"/>
+        </w:rPr>
+        <w:t>4</w:t>
+      </w:r>
+    </w:p>
+    <w:p>
+      <w:pPr>
+        <w:pStyle w:val="Pr-formataoHTML"/>
+        <w:ind w:left="360"/>
+      </w:pPr>
+      <w:r>
+        <w:rPr>
+          <w:rStyle w:val="hljs-punctuation"/>
+        </w:rPr>
+        <w:t>}</w:t>
+      </w:r>
+    </w:p>
+    <w:p>
+      <w:pPr>
         <w:pStyle w:val="NormalWeb"/>
         <w:numPr>
           <w:ilvl w:val="0"/>
@@ -313,6 +735,7 @@
           <w:rStyle w:val="Forte"/>
           <w:lang w:val="pt-PT"/>
         </w:rPr>
+        <w:lastRenderedPageBreak/>
         <w:t>DELETE /rating/:id</w:t>
       </w:r>
       <w:r>
@@ -346,6 +769,12 @@
         </w:rPr>
         <w:t>: Calcula o ranking de todos os animes com base nas classificações dos usuários e retorna uma lista de animes ordenada pelo ranking.</w:t>
       </w:r>
+      <w:r>
+        <w:rPr>
+          <w:lang w:val="pt-PT"/>
+        </w:rPr>
+        <w:t xml:space="preserve"> OBS: FAZ O RANK DE TODOS OS ANIMES COM BASE NA SUAS CLASSIFICOES FAZENDO ASSIM UMA MÉDIA </w:t>
+      </w:r>
     </w:p>
     <w:p>
       <w:pPr>
@@ -462,6 +891,145 @@
     </w:p>
     <w:p>
       <w:pPr>
+        <w:pStyle w:val="Pr-formataoHTML"/>
+        <w:ind w:left="360"/>
+        <w:rPr>
+          <w:rStyle w:val="CdigoHTML"/>
+        </w:rPr>
+      </w:pPr>
+      <w:r>
+        <w:rPr>
+          <w:rStyle w:val="hljs-punctuation"/>
+        </w:rPr>
+        <w:t>{</w:t>
+      </w:r>
+    </w:p>
+    <w:p>
+      <w:pPr>
+        <w:pStyle w:val="Pr-formataoHTML"/>
+        <w:ind w:left="360"/>
+        <w:rPr>
+          <w:rStyle w:val="CdigoHTML"/>
+        </w:rPr>
+      </w:pPr>
+      <w:r>
+        <w:rPr>
+          <w:rStyle w:val="CdigoHTML"/>
+        </w:rPr>
+        <w:t xml:space="preserve">  </w:t>
+      </w:r>
+      <w:r>
+        <w:rPr>
+          <w:rStyle w:val="hljs-attr"/>
+        </w:rPr>
+        <w:t>"</w:t>
+      </w:r>
+      <w:proofErr w:type="spellStart"/>
+      <w:r>
+        <w:rPr>
+          <w:rStyle w:val="hljs-attr"/>
+        </w:rPr>
+        <w:t>userId</w:t>
+      </w:r>
+      <w:proofErr w:type="spellEnd"/>
+      <w:r>
+        <w:rPr>
+          <w:rStyle w:val="hljs-attr"/>
+        </w:rPr>
+        <w:t>"</w:t>
+      </w:r>
+      <w:r>
+        <w:rPr>
+          <w:rStyle w:val="hljs-punctuation"/>
+        </w:rPr>
+        <w:t>:</w:t>
+      </w:r>
+      <w:r>
+        <w:rPr>
+          <w:rStyle w:val="CdigoHTML"/>
+        </w:rPr>
+        <w:t xml:space="preserve"> </w:t>
+      </w:r>
+      <w:r>
+        <w:rPr>
+          <w:rStyle w:val="hljs-number"/>
+        </w:rPr>
+        <w:t>1</w:t>
+      </w:r>
+      <w:r>
+        <w:rPr>
+          <w:rStyle w:val="hljs-punctuation"/>
+        </w:rPr>
+        <w:t>,</w:t>
+      </w:r>
+    </w:p>
+    <w:p>
+      <w:pPr>
+        <w:pStyle w:val="Pr-formataoHTML"/>
+        <w:ind w:left="360"/>
+        <w:rPr>
+          <w:rStyle w:val="CdigoHTML"/>
+        </w:rPr>
+      </w:pPr>
+      <w:r>
+        <w:rPr>
+          <w:rStyle w:val="CdigoHTML"/>
+        </w:rPr>
+        <w:t xml:space="preserve">  </w:t>
+      </w:r>
+      <w:r>
+        <w:rPr>
+          <w:rStyle w:val="hljs-attr"/>
+        </w:rPr>
+        <w:t>"</w:t>
+      </w:r>
+      <w:proofErr w:type="spellStart"/>
+      <w:r>
+        <w:rPr>
+          <w:rStyle w:val="hljs-attr"/>
+        </w:rPr>
+        <w:t>episodeId</w:t>
+      </w:r>
+      <w:proofErr w:type="spellEnd"/>
+      <w:r>
+        <w:rPr>
+          <w:rStyle w:val="hljs-attr"/>
+        </w:rPr>
+        <w:t>"</w:t>
+      </w:r>
+      <w:r>
+        <w:rPr>
+          <w:rStyle w:val="hljs-punctuation"/>
+        </w:rPr>
+        <w:t>:</w:t>
+      </w:r>
+      <w:r>
+        <w:rPr>
+          <w:rStyle w:val="CdigoHTML"/>
+        </w:rPr>
+        <w:t xml:space="preserve"> </w:t>
+      </w:r>
+      <w:r>
+        <w:rPr>
+          <w:rStyle w:val="hljs-number"/>
+        </w:rPr>
+        <w:t>5</w:t>
+      </w:r>
+    </w:p>
+    <w:p>
+      <w:pPr>
+        <w:pStyle w:val="Pr-formataoHTML"/>
+        <w:ind w:left="360"/>
+      </w:pPr>
+      <w:r>
+        <w:rPr>
+          <w:rStyle w:val="hljs-punctuation"/>
+        </w:rPr>
+        <w:t>}</w:t>
+      </w:r>
+    </w:p>
+    <w:p>
+      <w:pPr>
         <w:pStyle w:val="NormalWeb"/>
         <w:numPr>
           <w:ilvl w:val="0"/>
@@ -541,7 +1109,6 @@
         <w:rPr>
           <w:lang w:val="pt-PT"/>
         </w:rPr>
-        <w:lastRenderedPageBreak/>
         <w:t>Genre(genero de anime)</w:t>
       </w:r>
     </w:p>
@@ -622,6 +1189,100 @@
     </w:p>
     <w:p>
       <w:pPr>
+        <w:pStyle w:val="Pr-formataoHTML"/>
+        <w:ind w:left="360"/>
+        <w:rPr>
+          <w:rStyle w:val="CdigoHTML"/>
+        </w:rPr>
+      </w:pPr>
+      <w:r>
+        <w:rPr>
+          <w:rStyle w:val="hljs-punctuation"/>
+        </w:rPr>
+        <w:t>{</w:t>
+      </w:r>
+    </w:p>
+    <w:p>
+      <w:pPr>
+        <w:pStyle w:val="Pr-formataoHTML"/>
+        <w:ind w:left="360"/>
+        <w:rPr>
+          <w:rStyle w:val="CdigoHTML"/>
+        </w:rPr>
+      </w:pPr>
+      <w:r>
+        <w:rPr>
+          <w:rStyle w:val="CdigoHTML"/>
+        </w:rPr>
+        <w:t xml:space="preserve">  </w:t>
+      </w:r>
+      <w:r>
+        <w:rPr>
+          <w:rStyle w:val="hljs-attr"/>
+        </w:rPr>
+        <w:t>"</w:t>
+      </w:r>
+      <w:proofErr w:type="spellStart"/>
+      <w:r>
+        <w:rPr>
+          <w:rStyle w:val="hljs-attr"/>
+        </w:rPr>
+        <w:t>genero</w:t>
+      </w:r>
+      <w:proofErr w:type="spellEnd"/>
+      <w:r>
+        <w:rPr>
+          <w:rStyle w:val="hljs-attr"/>
+        </w:rPr>
+        <w:t>"</w:t>
+      </w:r>
+      <w:r>
+        <w:rPr>
+          <w:rStyle w:val="hljs-punctuation"/>
+        </w:rPr>
+        <w:t>:</w:t>
+      </w:r>
+      <w:r>
+        <w:rPr>
+          <w:rStyle w:val="CdigoHTML"/>
+        </w:rPr>
+        <w:t xml:space="preserve"> </w:t>
+      </w:r>
+      <w:r>
+        <w:rPr>
+          <w:rStyle w:val="hljs-string"/>
+        </w:rPr>
+        <w:t>"</w:t>
+      </w:r>
+      <w:proofErr w:type="spellStart"/>
+      <w:r>
+        <w:rPr>
+          <w:rStyle w:val="hljs-string"/>
+        </w:rPr>
+        <w:t>Ação</w:t>
+      </w:r>
+      <w:proofErr w:type="spellEnd"/>
+      <w:r>
+        <w:rPr>
+          <w:rStyle w:val="hljs-string"/>
+        </w:rPr>
+        <w:t>"</w:t>
+      </w:r>
+    </w:p>
+    <w:p>
+      <w:pPr>
+        <w:pStyle w:val="Pr-formataoHTML"/>
+        <w:ind w:left="360"/>
+      </w:pPr>
+      <w:r>
+        <w:rPr>
+          <w:rStyle w:val="hljs-punctuation"/>
+        </w:rPr>
+        <w:t>}</w:t>
+      </w:r>
+    </w:p>
+    <w:p>
+      <w:pPr>
         <w:pStyle w:val="NormalWeb"/>
         <w:numPr>
           <w:ilvl w:val="0"/>
@@ -693,14 +1354,25 @@
     </w:p>
     <w:p>
       <w:pPr>
-        <w:rPr>
-          <w:lang w:val="pt-PT"/>
-        </w:rPr>
-      </w:pPr>
-      <w:r>
-        <w:rPr>
-          <w:lang w:val="pt-PT"/>
-        </w:rPr>
+        <w:pStyle w:val="NormalWeb"/>
+      </w:pPr>
+    </w:p>
+    <w:p>
+      <w:pPr>
+        <w:pStyle w:val="NormalWeb"/>
+      </w:pPr>
+    </w:p>
+    <w:p>
+      <w:pPr>
+        <w:rPr>
+          <w:lang w:val="pt-PT"/>
+        </w:rPr>
+      </w:pPr>
+      <w:r>
+        <w:rPr>
+          <w:lang w:val="pt-PT"/>
+        </w:rPr>
+        <w:lastRenderedPageBreak/>
         <w:t xml:space="preserve">Favorite </w:t>
       </w:r>
     </w:p>
@@ -811,6 +1483,145 @@
     </w:p>
     <w:p>
       <w:pPr>
+        <w:pStyle w:val="Pr-formataoHTML"/>
+        <w:ind w:left="360"/>
+        <w:rPr>
+          <w:rStyle w:val="CdigoHTML"/>
+        </w:rPr>
+      </w:pPr>
+      <w:r>
+        <w:rPr>
+          <w:rStyle w:val="hljs-punctuation"/>
+        </w:rPr>
+        <w:t>{</w:t>
+      </w:r>
+    </w:p>
+    <w:p>
+      <w:pPr>
+        <w:pStyle w:val="Pr-formataoHTML"/>
+        <w:ind w:left="360"/>
+        <w:rPr>
+          <w:rStyle w:val="CdigoHTML"/>
+        </w:rPr>
+      </w:pPr>
+      <w:r>
+        <w:rPr>
+          <w:rStyle w:val="CdigoHTML"/>
+        </w:rPr>
+        <w:t xml:space="preserve">  </w:t>
+      </w:r>
+      <w:r>
+        <w:rPr>
+          <w:rStyle w:val="hljs-attr"/>
+        </w:rPr>
+        <w:t>"</w:t>
+      </w:r>
+      <w:proofErr w:type="spellStart"/>
+      <w:r>
+        <w:rPr>
+          <w:rStyle w:val="hljs-attr"/>
+        </w:rPr>
+        <w:t>userId</w:t>
+      </w:r>
+      <w:proofErr w:type="spellEnd"/>
+      <w:r>
+        <w:rPr>
+          <w:rStyle w:val="hljs-attr"/>
+        </w:rPr>
+        <w:t>"</w:t>
+      </w:r>
+      <w:r>
+        <w:rPr>
+          <w:rStyle w:val="hljs-punctuation"/>
+        </w:rPr>
+        <w:t>:</w:t>
+      </w:r>
+      <w:r>
+        <w:rPr>
+          <w:rStyle w:val="CdigoHTML"/>
+        </w:rPr>
+        <w:t xml:space="preserve"> </w:t>
+      </w:r>
+      <w:r>
+        <w:rPr>
+          <w:rStyle w:val="hljs-number"/>
+        </w:rPr>
+        <w:t>1</w:t>
+      </w:r>
+      <w:r>
+        <w:rPr>
+          <w:rStyle w:val="hljs-punctuation"/>
+        </w:rPr>
+        <w:t>,</w:t>
+      </w:r>
+    </w:p>
+    <w:p>
+      <w:pPr>
+        <w:pStyle w:val="Pr-formataoHTML"/>
+        <w:ind w:left="360"/>
+        <w:rPr>
+          <w:rStyle w:val="CdigoHTML"/>
+        </w:rPr>
+      </w:pPr>
+      <w:r>
+        <w:rPr>
+          <w:rStyle w:val="CdigoHTML"/>
+        </w:rPr>
+        <w:t xml:space="preserve">  </w:t>
+      </w:r>
+      <w:r>
+        <w:rPr>
+          <w:rStyle w:val="hljs-attr"/>
+        </w:rPr>
+        <w:t>"</w:t>
+      </w:r>
+      <w:proofErr w:type="spellStart"/>
+      <w:r>
+        <w:rPr>
+          <w:rStyle w:val="hljs-attr"/>
+        </w:rPr>
+        <w:t>animeId</w:t>
+      </w:r>
+      <w:proofErr w:type="spellEnd"/>
+      <w:r>
+        <w:rPr>
+          <w:rStyle w:val="hljs-attr"/>
+        </w:rPr>
+        <w:t>"</w:t>
+      </w:r>
+      <w:r>
+        <w:rPr>
+          <w:rStyle w:val="hljs-punctuation"/>
+        </w:rPr>
+        <w:t>:</w:t>
+      </w:r>
+      <w:r>
+        <w:rPr>
+          <w:rStyle w:val="CdigoHTML"/>
+        </w:rPr>
+        <w:t xml:space="preserve"> </w:t>
+      </w:r>
+      <w:r>
+        <w:rPr>
+          <w:rStyle w:val="hljs-number"/>
+        </w:rPr>
+        <w:t>5</w:t>
+      </w:r>
+    </w:p>
+    <w:p>
+      <w:pPr>
+        <w:pStyle w:val="Pr-formataoHTML"/>
+        <w:ind w:left="360"/>
+      </w:pPr>
+      <w:r>
+        <w:rPr>
+          <w:rStyle w:val="hljs-punctuation"/>
+        </w:rPr>
+        <w:t>}</w:t>
+      </w:r>
+    </w:p>
+    <w:p>
+      <w:pPr>
         <w:numPr>
           <w:ilvl w:val="0"/>
           <w:numId w:val="5"/>
@@ -1052,6 +1863,377 @@
     </w:p>
     <w:p>
       <w:pPr>
+        <w:pStyle w:val="Pr-formataoHTML"/>
+        <w:ind w:left="360"/>
+        <w:rPr>
+          <w:rStyle w:val="CdigoHTML"/>
+          <w:lang w:val="pt-PT"/>
+        </w:rPr>
+      </w:pPr>
+      <w:r>
+        <w:rPr>
+          <w:rStyle w:val="hljs-punctuation"/>
+          <w:lang w:val="pt-PT"/>
+        </w:rPr>
+        <w:t>{</w:t>
+      </w:r>
+    </w:p>
+    <w:p>
+      <w:pPr>
+        <w:pStyle w:val="Pr-formataoHTML"/>
+        <w:ind w:left="360"/>
+        <w:rPr>
+          <w:rStyle w:val="CdigoHTML"/>
+          <w:lang w:val="pt-PT"/>
+        </w:rPr>
+      </w:pPr>
+      <w:r>
+        <w:rPr>
+          <w:rStyle w:val="CdigoHTML"/>
+          <w:lang w:val="pt-PT"/>
+        </w:rPr>
+        <w:t xml:space="preserve">  </w:t>
+      </w:r>
+      <w:r>
+        <w:rPr>
+          <w:rStyle w:val="hljs-attr"/>
+          <w:lang w:val="pt-PT"/>
+        </w:rPr>
+        <w:t>"animeId"</w:t>
+      </w:r>
+      <w:r>
+        <w:rPr>
+          <w:rStyle w:val="hljs-punctuation"/>
+          <w:lang w:val="pt-PT"/>
+        </w:rPr>
+        <w:t>:</w:t>
+      </w:r>
+      <w:r>
+        <w:rPr>
+          <w:rStyle w:val="CdigoHTML"/>
+          <w:lang w:val="pt-PT"/>
+        </w:rPr>
+        <w:t xml:space="preserve"> </w:t>
+      </w:r>
+      <w:r>
+        <w:rPr>
+          <w:rStyle w:val="hljs-number"/>
+          <w:lang w:val="pt-PT"/>
+        </w:rPr>
+        <w:t>1</w:t>
+      </w:r>
+      <w:r>
+        <w:rPr>
+          <w:rStyle w:val="hljs-punctuation"/>
+          <w:lang w:val="pt-PT"/>
+        </w:rPr>
+        <w:t>,</w:t>
+      </w:r>
+    </w:p>
+    <w:p>
+      <w:pPr>
+        <w:pStyle w:val="Pr-formataoHTML"/>
+        <w:ind w:left="360"/>
+        <w:rPr>
+          <w:rStyle w:val="CdigoHTML"/>
+          <w:lang w:val="pt-PT"/>
+        </w:rPr>
+      </w:pPr>
+      <w:r>
+        <w:rPr>
+          <w:rStyle w:val="CdigoHTML"/>
+          <w:lang w:val="pt-PT"/>
+        </w:rPr>
+        <w:t xml:space="preserve">  </w:t>
+      </w:r>
+      <w:r>
+        <w:rPr>
+          <w:rStyle w:val="hljs-attr"/>
+          <w:lang w:val="pt-PT"/>
+        </w:rPr>
+        <w:t>"numeroEpisodio"</w:t>
+      </w:r>
+      <w:r>
+        <w:rPr>
+          <w:rStyle w:val="hljs-punctuation"/>
+          <w:lang w:val="pt-PT"/>
+        </w:rPr>
+        <w:t>:</w:t>
+      </w:r>
+      <w:r>
+        <w:rPr>
+          <w:rStyle w:val="CdigoHTML"/>
+          <w:lang w:val="pt-PT"/>
+        </w:rPr>
+        <w:t xml:space="preserve"> </w:t>
+      </w:r>
+      <w:r>
+        <w:rPr>
+          <w:rStyle w:val="hljs-number"/>
+          <w:lang w:val="pt-PT"/>
+        </w:rPr>
+        <w:t>1</w:t>
+      </w:r>
+      <w:r>
+        <w:rPr>
+          <w:rStyle w:val="hljs-punctuation"/>
+          <w:lang w:val="pt-PT"/>
+        </w:rPr>
+        <w:t>,</w:t>
+      </w:r>
+    </w:p>
+    <w:p>
+      <w:pPr>
+        <w:pStyle w:val="Pr-formataoHTML"/>
+        <w:ind w:left="360"/>
+        <w:rPr>
+          <w:rStyle w:val="CdigoHTML"/>
+          <w:lang w:val="pt-PT"/>
+        </w:rPr>
+      </w:pPr>
+      <w:r>
+        <w:rPr>
+          <w:rStyle w:val="CdigoHTML"/>
+          <w:lang w:val="pt-PT"/>
+        </w:rPr>
+        <w:t xml:space="preserve">  </w:t>
+      </w:r>
+      <w:r>
+        <w:rPr>
+          <w:rStyle w:val="hljs-attr"/>
+          <w:lang w:val="pt-PT"/>
+        </w:rPr>
+        <w:t>"tituloEpisodio"</w:t>
+      </w:r>
+      <w:r>
+        <w:rPr>
+          <w:rStyle w:val="hljs-punctuation"/>
+          <w:lang w:val="pt-PT"/>
+        </w:rPr>
+        <w:t>:</w:t>
+      </w:r>
+      <w:r>
+        <w:rPr>
+          <w:rStyle w:val="CdigoHTML"/>
+          <w:lang w:val="pt-PT"/>
+        </w:rPr>
+        <w:t xml:space="preserve"> </w:t>
+      </w:r>
+      <w:r>
+        <w:rPr>
+          <w:rStyle w:val="hljs-string"/>
+          <w:lang w:val="pt-PT"/>
+        </w:rPr>
+        <w:t>"Título do Episódio"</w:t>
+      </w:r>
+      <w:r>
+        <w:rPr>
+          <w:rStyle w:val="hljs-punctuation"/>
+          <w:lang w:val="pt-PT"/>
+        </w:rPr>
+        <w:t>,</w:t>
+      </w:r>
+    </w:p>
+    <w:p>
+      <w:pPr>
+        <w:pStyle w:val="Pr-formataoHTML"/>
+        <w:ind w:left="360"/>
+        <w:rPr>
+          <w:rStyle w:val="CdigoHTML"/>
+          <w:lang w:val="pt-PT"/>
+        </w:rPr>
+      </w:pPr>
+      <w:r>
+        <w:rPr>
+          <w:rStyle w:val="CdigoHTML"/>
+          <w:lang w:val="pt-PT"/>
+        </w:rPr>
+        <w:t xml:space="preserve">  </w:t>
+      </w:r>
+      <w:r>
+        <w:rPr>
+          <w:rStyle w:val="hljs-attr"/>
+          <w:lang w:val="pt-PT"/>
+        </w:rPr>
+        <w:t>"sinopseEpisodio"</w:t>
+      </w:r>
+      <w:r>
+        <w:rPr>
+          <w:rStyle w:val="hljs-punctuation"/>
+          <w:lang w:val="pt-PT"/>
+        </w:rPr>
+        <w:t>:</w:t>
+      </w:r>
+      <w:r>
+        <w:rPr>
+          <w:rStyle w:val="CdigoHTML"/>
+          <w:lang w:val="pt-PT"/>
+        </w:rPr>
+        <w:t xml:space="preserve"> </w:t>
+      </w:r>
+      <w:r>
+        <w:rPr>
+          <w:rStyle w:val="hljs-string"/>
+          <w:lang w:val="pt-PT"/>
+        </w:rPr>
+        <w:t>"Sinopse do Episódio"</w:t>
+      </w:r>
+      <w:r>
+        <w:rPr>
+          <w:rStyle w:val="hljs-punctuation"/>
+          <w:lang w:val="pt-PT"/>
+        </w:rPr>
+        <w:t>,</w:t>
+      </w:r>
+    </w:p>
+    <w:p>
+      <w:pPr>
+        <w:pStyle w:val="Pr-formataoHTML"/>
+        <w:ind w:left="360"/>
+        <w:rPr>
+          <w:rStyle w:val="CdigoHTML"/>
+          <w:lang w:val="pt-PT"/>
+        </w:rPr>
+      </w:pPr>
+      <w:r>
+        <w:rPr>
+          <w:rStyle w:val="CdigoHTML"/>
+          <w:lang w:val="pt-PT"/>
+        </w:rPr>
+        <w:t xml:space="preserve">  </w:t>
+      </w:r>
+      <w:r>
+        <w:rPr>
+          <w:rStyle w:val="hljs-attr"/>
+          <w:lang w:val="pt-PT"/>
+        </w:rPr>
+        <w:t>"urlVideo"</w:t>
+      </w:r>
+      <w:r>
+        <w:rPr>
+          <w:rStyle w:val="hljs-punctuation"/>
+          <w:lang w:val="pt-PT"/>
+        </w:rPr>
+        <w:t>:</w:t>
+      </w:r>
+      <w:r>
+        <w:rPr>
+          <w:rStyle w:val="CdigoHTML"/>
+          <w:lang w:val="pt-PT"/>
+        </w:rPr>
+        <w:t xml:space="preserve"> </w:t>
+      </w:r>
+      <w:r>
+        <w:rPr>
+          <w:rStyle w:val="hljs-string"/>
+          <w:lang w:val="pt-PT"/>
+        </w:rPr>
+        <w:t>"http://exemplo.com/video1"</w:t>
+      </w:r>
+      <w:r>
+        <w:rPr>
+          <w:rStyle w:val="hljs-punctuation"/>
+          <w:lang w:val="pt-PT"/>
+        </w:rPr>
+        <w:t>,</w:t>
+      </w:r>
+    </w:p>
+    <w:p>
+      <w:pPr>
+        <w:pStyle w:val="Pr-formataoHTML"/>
+        <w:ind w:left="360"/>
+        <w:rPr>
+          <w:rStyle w:val="CdigoHTML"/>
+        </w:rPr>
+      </w:pPr>
+      <w:r>
+        <w:rPr>
+          <w:rStyle w:val="CdigoHTML"/>
+          <w:lang w:val="pt-PT"/>
+        </w:rPr>
+        <w:t xml:space="preserve">  </w:t>
+      </w:r>
+      <w:r>
+        <w:rPr>
+          <w:rStyle w:val="hljs-attr"/>
+        </w:rPr>
+        <w:t>"</w:t>
+      </w:r>
+      <w:proofErr w:type="spellStart"/>
+      <w:r>
+        <w:rPr>
+          <w:rStyle w:val="hljs-attr"/>
+        </w:rPr>
+        <w:t>servidorHospedagem</w:t>
+      </w:r>
+      <w:proofErr w:type="spellEnd"/>
+      <w:r>
+        <w:rPr>
+          <w:rStyle w:val="hljs-attr"/>
+        </w:rPr>
+        <w:t>"</w:t>
+      </w:r>
+      <w:r>
+        <w:rPr>
+          <w:rStyle w:val="hljs-punctuation"/>
+        </w:rPr>
+        <w:t>:</w:t>
+      </w:r>
+      <w:r>
+        <w:rPr>
+          <w:rStyle w:val="CdigoHTML"/>
+        </w:rPr>
+        <w:t xml:space="preserve"> </w:t>
+      </w:r>
+      <w:r>
+        <w:rPr>
+          <w:rStyle w:val="hljs-string"/>
+        </w:rPr>
+        <w:t>"</w:t>
+      </w:r>
+      <w:proofErr w:type="spellStart"/>
+      <w:r>
+        <w:rPr>
+          <w:rStyle w:val="hljs-string"/>
+        </w:rPr>
+        <w:t>Servidor</w:t>
+      </w:r>
+      <w:proofErr w:type="spellEnd"/>
+      <w:r>
+        <w:rPr>
+          <w:rStyle w:val="hljs-string"/>
+        </w:rPr>
+        <w:t xml:space="preserve"> de </w:t>
+      </w:r>
+      <w:proofErr w:type="spellStart"/>
+      <w:r>
+        <w:rPr>
+          <w:rStyle w:val="hljs-string"/>
+        </w:rPr>
+        <w:t>Hospedagem</w:t>
+      </w:r>
+      <w:proofErr w:type="spellEnd"/>
+      <w:r>
+        <w:rPr>
+          <w:rStyle w:val="hljs-string"/>
+        </w:rPr>
+        <w:t>"</w:t>
+      </w:r>
+    </w:p>
+    <w:p>
+      <w:pPr>
+        <w:pStyle w:val="Pr-formataoHTML"/>
+        <w:ind w:left="360"/>
+      </w:pPr>
+      <w:r>
+        <w:rPr>
+          <w:rStyle w:val="hljs-punctuation"/>
+        </w:rPr>
+        <w:t>}</w:t>
+      </w:r>
+    </w:p>
+    <w:p>
+      <w:pPr>
         <w:numPr>
           <w:ilvl w:val="0"/>
           <w:numId w:val="6"/>
@@ -1175,14 +2357,65 @@
     </w:p>
     <w:p>
       <w:pPr>
-        <w:rPr>
-          <w:lang w:val="pt-PT"/>
-        </w:rPr>
-      </w:pPr>
-      <w:r>
-        <w:rPr>
-          <w:lang w:val="pt-PT"/>
-        </w:rPr>
+        <w:spacing w:before="100" w:beforeAutospacing="1" w:after="100" w:afterAutospacing="1" w:line="240" w:lineRule="auto"/>
+        <w:rPr>
+          <w:rFonts w:ascii="Times New Roman" w:eastAsia="Times New Roman" w:hAnsi="Times New Roman" w:cs="Times New Roman"/>
+          <w:sz w:val="24"/>
+          <w:szCs w:val="24"/>
+        </w:rPr>
+      </w:pPr>
+    </w:p>
+    <w:p>
+      <w:pPr>
+        <w:spacing w:before="100" w:beforeAutospacing="1" w:after="100" w:afterAutospacing="1" w:line="240" w:lineRule="auto"/>
+        <w:rPr>
+          <w:rFonts w:ascii="Times New Roman" w:eastAsia="Times New Roman" w:hAnsi="Times New Roman" w:cs="Times New Roman"/>
+          <w:sz w:val="24"/>
+          <w:szCs w:val="24"/>
+        </w:rPr>
+      </w:pPr>
+    </w:p>
+    <w:p>
+      <w:pPr>
+        <w:spacing w:before="100" w:beforeAutospacing="1" w:after="100" w:afterAutospacing="1" w:line="240" w:lineRule="auto"/>
+        <w:rPr>
+          <w:rFonts w:ascii="Times New Roman" w:eastAsia="Times New Roman" w:hAnsi="Times New Roman" w:cs="Times New Roman"/>
+          <w:sz w:val="24"/>
+          <w:szCs w:val="24"/>
+        </w:rPr>
+      </w:pPr>
+    </w:p>
+    <w:p>
+      <w:pPr>
+        <w:spacing w:before="100" w:beforeAutospacing="1" w:after="100" w:afterAutospacing="1" w:line="240" w:lineRule="auto"/>
+        <w:rPr>
+          <w:rFonts w:ascii="Times New Roman" w:eastAsia="Times New Roman" w:hAnsi="Times New Roman" w:cs="Times New Roman"/>
+          <w:sz w:val="24"/>
+          <w:szCs w:val="24"/>
+        </w:rPr>
+      </w:pPr>
+    </w:p>
+    <w:p>
+      <w:pPr>
+        <w:spacing w:before="100" w:beforeAutospacing="1" w:after="100" w:afterAutospacing="1" w:line="240" w:lineRule="auto"/>
+        <w:rPr>
+          <w:rFonts w:ascii="Times New Roman" w:eastAsia="Times New Roman" w:hAnsi="Times New Roman" w:cs="Times New Roman"/>
+          <w:sz w:val="24"/>
+          <w:szCs w:val="24"/>
+        </w:rPr>
+      </w:pPr>
+    </w:p>
+    <w:p>
+      <w:pPr>
+        <w:rPr>
+          <w:lang w:val="pt-PT"/>
+        </w:rPr>
+      </w:pPr>
+      <w:r>
+        <w:rPr>
+          <w:lang w:val="pt-PT"/>
+        </w:rPr>
+        <w:lastRenderedPageBreak/>
         <w:t>Comments</w:t>
       </w:r>
     </w:p>
@@ -1258,6 +2491,111 @@
     </w:p>
     <w:p>
       <w:pPr>
+        <w:spacing w:after="100" w:afterAutospacing="1" w:line="240" w:lineRule="auto"/>
+        <w:ind w:left="510"/>
+        <w:rPr>
+          <w:rFonts w:ascii="Times New Roman" w:eastAsia="Times New Roman" w:hAnsi="Times New Roman" w:cs="Times New Roman"/>
+          <w:sz w:val="24"/>
+          <w:szCs w:val="24"/>
+          <w:lang w:val="pt-PT"/>
+        </w:rPr>
+      </w:pPr>
+      <w:r>
+        <w:rPr>
+          <w:rFonts w:ascii="Times New Roman" w:eastAsia="Times New Roman" w:hAnsi="Times New Roman" w:cs="Times New Roman"/>
+          <w:sz w:val="24"/>
+          <w:szCs w:val="24"/>
+          <w:lang w:val="pt-PT"/>
+        </w:rPr>
+        <w:t>{</w:t>
+      </w:r>
+    </w:p>
+    <w:p>
+      <w:pPr>
+        <w:spacing w:after="100" w:afterAutospacing="1" w:line="240" w:lineRule="auto"/>
+        <w:ind w:left="510"/>
+        <w:rPr>
+          <w:rFonts w:ascii="Times New Roman" w:eastAsia="Times New Roman" w:hAnsi="Times New Roman" w:cs="Times New Roman"/>
+          <w:sz w:val="24"/>
+          <w:szCs w:val="24"/>
+          <w:lang w:val="pt-PT"/>
+        </w:rPr>
+      </w:pPr>
+      <w:r>
+        <w:rPr>
+          <w:rFonts w:ascii="Times New Roman" w:eastAsia="Times New Roman" w:hAnsi="Times New Roman" w:cs="Times New Roman"/>
+          <w:sz w:val="24"/>
+          <w:szCs w:val="24"/>
+          <w:lang w:val="pt-PT"/>
+        </w:rPr>
+        <w:t xml:space="preserve">  "content": "Conteúdo do comentário",</w:t>
+      </w:r>
+    </w:p>
+    <w:p>
+      <w:pPr>
+        <w:spacing w:after="100" w:afterAutospacing="1" w:line="240" w:lineRule="auto"/>
+        <w:ind w:left="510"/>
+        <w:rPr>
+          <w:rFonts w:ascii="Times New Roman" w:eastAsia="Times New Roman" w:hAnsi="Times New Roman" w:cs="Times New Roman"/>
+          <w:sz w:val="24"/>
+          <w:szCs w:val="24"/>
+          <w:lang w:val="pt-PT"/>
+        </w:rPr>
+      </w:pPr>
+      <w:r>
+        <w:rPr>
+          <w:rFonts w:ascii="Times New Roman" w:eastAsia="Times New Roman" w:hAnsi="Times New Roman" w:cs="Times New Roman"/>
+          <w:sz w:val="24"/>
+          <w:szCs w:val="24"/>
+          <w:lang w:val="pt-PT"/>
+        </w:rPr>
+        <w:t xml:space="preserve">  "userId": 1,</w:t>
+      </w:r>
+    </w:p>
+    <w:p>
+      <w:pPr>
+        <w:spacing w:after="100" w:afterAutospacing="1" w:line="240" w:lineRule="auto"/>
+        <w:ind w:left="510"/>
+        <w:rPr>
+          <w:rFonts w:ascii="Times New Roman" w:eastAsia="Times New Roman" w:hAnsi="Times New Roman" w:cs="Times New Roman"/>
+          <w:sz w:val="24"/>
+          <w:szCs w:val="24"/>
+          <w:lang w:val="pt-PT"/>
+        </w:rPr>
+      </w:pPr>
+      <w:r>
+        <w:rPr>
+          <w:rFonts w:ascii="Times New Roman" w:eastAsia="Times New Roman" w:hAnsi="Times New Roman" w:cs="Times New Roman"/>
+          <w:sz w:val="24"/>
+          <w:szCs w:val="24"/>
+          <w:lang w:val="pt-PT"/>
+        </w:rPr>
+        <w:t xml:space="preserve">  "episodeId": 5</w:t>
+      </w:r>
+    </w:p>
+    <w:p>
+      <w:pPr>
+        <w:spacing w:after="100" w:afterAutospacing="1" w:line="240" w:lineRule="auto"/>
+        <w:ind w:left="510"/>
+        <w:rPr>
+          <w:rFonts w:ascii="Times New Roman" w:eastAsia="Times New Roman" w:hAnsi="Times New Roman" w:cs="Times New Roman"/>
+          <w:sz w:val="24"/>
+          <w:szCs w:val="24"/>
+          <w:lang w:val="pt-PT"/>
+        </w:rPr>
+      </w:pPr>
+      <w:r>
+        <w:rPr>
+          <w:rFonts w:ascii="Times New Roman" w:eastAsia="Times New Roman" w:hAnsi="Times New Roman" w:cs="Times New Roman"/>
+          <w:sz w:val="24"/>
+          <w:szCs w:val="24"/>
+          <w:lang w:val="pt-PT"/>
+        </w:rPr>
+        <w:t>}</w:t>
+      </w:r>
+    </w:p>
+    <w:p>
+      <w:pPr>
         <w:numPr>
           <w:ilvl w:val="0"/>
           <w:numId w:val="7"/>
@@ -1349,7 +2687,6 @@
           <w:szCs w:val="24"/>
           <w:lang w:val="pt-PT"/>
         </w:rPr>
-        <w:lastRenderedPageBreak/>
         <w:t>DELETE /comments/:id</w:t>
       </w:r>
       <w:r>
@@ -1447,6 +2784,145 @@
     </w:p>
     <w:p>
       <w:pPr>
+        <w:pStyle w:val="Pr-formataoHTML"/>
+        <w:ind w:left="360"/>
+        <w:rPr>
+          <w:rStyle w:val="CdigoHTML"/>
+        </w:rPr>
+      </w:pPr>
+      <w:r>
+        <w:rPr>
+          <w:rStyle w:val="hljs-punctuation"/>
+        </w:rPr>
+        <w:t>{</w:t>
+      </w:r>
+    </w:p>
+    <w:p>
+      <w:pPr>
+        <w:pStyle w:val="Pr-formataoHTML"/>
+        <w:ind w:left="360"/>
+        <w:rPr>
+          <w:rStyle w:val="CdigoHTML"/>
+        </w:rPr>
+      </w:pPr>
+      <w:r>
+        <w:rPr>
+          <w:rStyle w:val="CdigoHTML"/>
+        </w:rPr>
+        <w:t xml:space="preserve">  </w:t>
+      </w:r>
+      <w:r>
+        <w:rPr>
+          <w:rStyle w:val="hljs-attr"/>
+        </w:rPr>
+        <w:t>"</w:t>
+      </w:r>
+      <w:proofErr w:type="spellStart"/>
+      <w:r>
+        <w:rPr>
+          <w:rStyle w:val="hljs-attr"/>
+        </w:rPr>
+        <w:t>animeId</w:t>
+      </w:r>
+      <w:proofErr w:type="spellEnd"/>
+      <w:r>
+        <w:rPr>
+          <w:rStyle w:val="hljs-attr"/>
+        </w:rPr>
+        <w:t>"</w:t>
+      </w:r>
+      <w:r>
+        <w:rPr>
+          <w:rStyle w:val="hljs-punctuation"/>
+        </w:rPr>
+        <w:t>:</w:t>
+      </w:r>
+      <w:r>
+        <w:rPr>
+          <w:rStyle w:val="CdigoHTML"/>
+        </w:rPr>
+        <w:t xml:space="preserve"> </w:t>
+      </w:r>
+      <w:r>
+        <w:rPr>
+          <w:rStyle w:val="hljs-number"/>
+        </w:rPr>
+        <w:t>1</w:t>
+      </w:r>
+      <w:r>
+        <w:rPr>
+          <w:rStyle w:val="hljs-punctuation"/>
+        </w:rPr>
+        <w:t>,</w:t>
+      </w:r>
+    </w:p>
+    <w:p>
+      <w:pPr>
+        <w:pStyle w:val="Pr-formataoHTML"/>
+        <w:ind w:left="360"/>
+        <w:rPr>
+          <w:rStyle w:val="CdigoHTML"/>
+        </w:rPr>
+      </w:pPr>
+      <w:r>
+        <w:rPr>
+          <w:rStyle w:val="CdigoHTML"/>
+        </w:rPr>
+        <w:t xml:space="preserve">  </w:t>
+      </w:r>
+      <w:r>
+        <w:rPr>
+          <w:rStyle w:val="hljs-attr"/>
+        </w:rPr>
+        <w:t>"</w:t>
+      </w:r>
+      <w:proofErr w:type="spellStart"/>
+      <w:r>
+        <w:rPr>
+          <w:rStyle w:val="hljs-attr"/>
+        </w:rPr>
+        <w:t>generoId</w:t>
+      </w:r>
+      <w:proofErr w:type="spellEnd"/>
+      <w:r>
+        <w:rPr>
+          <w:rStyle w:val="hljs-attr"/>
+        </w:rPr>
+        <w:t>"</w:t>
+      </w:r>
+      <w:r>
+        <w:rPr>
+          <w:rStyle w:val="hljs-punctuation"/>
+        </w:rPr>
+        <w:t>:</w:t>
+      </w:r>
+      <w:r>
+        <w:rPr>
+          <w:rStyle w:val="CdigoHTML"/>
+        </w:rPr>
+        <w:t xml:space="preserve"> </w:t>
+      </w:r>
+      <w:r>
+        <w:rPr>
+          <w:rStyle w:val="hljs-number"/>
+        </w:rPr>
+        <w:t>3</w:t>
+      </w:r>
+    </w:p>
+    <w:p>
+      <w:pPr>
+        <w:pStyle w:val="Pr-formataoHTML"/>
+        <w:ind w:left="360"/>
+      </w:pPr>
+      <w:r>
+        <w:rPr>
+          <w:rStyle w:val="hljs-punctuation"/>
+        </w:rPr>
+        <w:t>}</w:t>
+      </w:r>
+    </w:p>
+    <w:p>
+      <w:pPr>
         <w:numPr>
           <w:ilvl w:val="0"/>
           <w:numId w:val="8"/>
@@ -1584,6 +3060,44 @@
         </w:rPr>
         <w:t>: Retorna uma lista de animes associados a um gênero específico com base no ID do gênero fornecido.</w:t>
       </w:r>
+      <w:r>
+        <w:rPr>
+          <w:rFonts w:ascii="Times New Roman" w:eastAsia="Times New Roman" w:hAnsi="Times New Roman" w:cs="Times New Roman"/>
+          <w:sz w:val="24"/>
+          <w:szCs w:val="24"/>
+          <w:lang w:val="pt-PT"/>
+        </w:rPr>
+        <w:t xml:space="preserve"> Filtro PESQUISA POR GENERO ANIME </w:t>
+      </w:r>
+    </w:p>
+    <w:p>
+      <w:pPr>
+        <w:pStyle w:val="Pr-formataoHTML"/>
+        <w:ind w:left="720"/>
+        <w:rPr>
+          <w:lang w:val="pt-PT"/>
+        </w:rPr>
+      </w:pPr>
+      <w:r>
+        <w:rPr>
+          <w:rStyle w:val="CdigoHTML"/>
+          <w:lang w:val="pt-PT"/>
+        </w:rPr>
+        <w:lastRenderedPageBreak/>
+        <w:t>http://localhost:3000/anime-type/byGenre/:genreId</w:t>
+      </w:r>
+    </w:p>
+    <w:p>
+      <w:pPr>
+        <w:spacing w:before="100" w:beforeAutospacing="1" w:after="100" w:afterAutospacing="1" w:line="240" w:lineRule="auto"/>
+        <w:ind w:left="720"/>
+        <w:rPr>
+          <w:rFonts w:ascii="Times New Roman" w:eastAsia="Times New Roman" w:hAnsi="Times New Roman" w:cs="Times New Roman"/>
+          <w:sz w:val="24"/>
+          <w:szCs w:val="24"/>
+          <w:lang w:val="pt-PT"/>
+        </w:rPr>
+      </w:pPr>
     </w:p>
     <w:p>
       <w:pPr>
@@ -1705,6 +3219,474 @@
     </w:p>
     <w:p>
       <w:pPr>
+        <w:pStyle w:val="Pr-formataoHTML"/>
+        <w:ind w:left="360"/>
+        <w:rPr>
+          <w:rStyle w:val="CdigoHTML"/>
+          <w:lang w:val="pt-PT"/>
+        </w:rPr>
+      </w:pPr>
+      <w:r>
+        <w:rPr>
+          <w:rStyle w:val="hljs-punctuation"/>
+          <w:lang w:val="pt-PT"/>
+        </w:rPr>
+        <w:t>{</w:t>
+      </w:r>
+    </w:p>
+    <w:p>
+      <w:pPr>
+        <w:pStyle w:val="Pr-formataoHTML"/>
+        <w:ind w:left="360"/>
+        <w:rPr>
+          <w:rStyle w:val="CdigoHTML"/>
+          <w:lang w:val="pt-PT"/>
+        </w:rPr>
+      </w:pPr>
+      <w:r>
+        <w:rPr>
+          <w:rStyle w:val="CdigoHTML"/>
+          <w:lang w:val="pt-PT"/>
+        </w:rPr>
+        <w:t xml:space="preserve">  </w:t>
+      </w:r>
+      <w:r>
+        <w:rPr>
+          <w:rStyle w:val="hljs-attr"/>
+          <w:lang w:val="pt-PT"/>
+        </w:rPr>
+        <w:t>"titulo"</w:t>
+      </w:r>
+      <w:r>
+        <w:rPr>
+          <w:rStyle w:val="hljs-punctuation"/>
+          <w:lang w:val="pt-PT"/>
+        </w:rPr>
+        <w:t>:</w:t>
+      </w:r>
+      <w:r>
+        <w:rPr>
+          <w:rStyle w:val="CdigoHTML"/>
+          <w:lang w:val="pt-PT"/>
+        </w:rPr>
+        <w:t xml:space="preserve"> </w:t>
+      </w:r>
+      <w:r>
+        <w:rPr>
+          <w:rStyle w:val="hljs-string"/>
+          <w:lang w:val="pt-PT"/>
+        </w:rPr>
+        <w:t>"Título do Anime"</w:t>
+      </w:r>
+      <w:r>
+        <w:rPr>
+          <w:rStyle w:val="hljs-punctuation"/>
+          <w:lang w:val="pt-PT"/>
+        </w:rPr>
+        <w:t>,</w:t>
+      </w:r>
+    </w:p>
+    <w:p>
+      <w:pPr>
+        <w:pStyle w:val="Pr-formataoHTML"/>
+        <w:ind w:left="360"/>
+        <w:rPr>
+          <w:rStyle w:val="CdigoHTML"/>
+          <w:lang w:val="pt-PT"/>
+        </w:rPr>
+      </w:pPr>
+      <w:r>
+        <w:rPr>
+          <w:rStyle w:val="CdigoHTML"/>
+          <w:lang w:val="pt-PT"/>
+        </w:rPr>
+        <w:t xml:space="preserve">  </w:t>
+      </w:r>
+      <w:r>
+        <w:rPr>
+          <w:rStyle w:val="hljs-attr"/>
+          <w:lang w:val="pt-PT"/>
+        </w:rPr>
+        <w:t>"descricao"</w:t>
+      </w:r>
+      <w:r>
+        <w:rPr>
+          <w:rStyle w:val="hljs-punctuation"/>
+          <w:lang w:val="pt-PT"/>
+        </w:rPr>
+        <w:t>:</w:t>
+      </w:r>
+      <w:r>
+        <w:rPr>
+          <w:rStyle w:val="CdigoHTML"/>
+          <w:lang w:val="pt-PT"/>
+        </w:rPr>
+        <w:t xml:space="preserve"> </w:t>
+      </w:r>
+      <w:r>
+        <w:rPr>
+          <w:rStyle w:val="hljs-string"/>
+          <w:lang w:val="pt-PT"/>
+        </w:rPr>
+        <w:t>"Descrição do Anime"</w:t>
+      </w:r>
+      <w:r>
+        <w:rPr>
+          <w:rStyle w:val="hljs-punctuation"/>
+          <w:lang w:val="pt-PT"/>
+        </w:rPr>
+        <w:t>,</w:t>
+      </w:r>
+    </w:p>
+    <w:p>
+      <w:pPr>
+        <w:pStyle w:val="Pr-formataoHTML"/>
+        <w:ind w:left="360"/>
+        <w:rPr>
+          <w:rStyle w:val="CdigoHTML"/>
+          <w:lang w:val="pt-PT"/>
+        </w:rPr>
+      </w:pPr>
+      <w:r>
+        <w:rPr>
+          <w:rStyle w:val="CdigoHTML"/>
+          <w:lang w:val="pt-PT"/>
+        </w:rPr>
+        <w:t xml:space="preserve">  </w:t>
+      </w:r>
+      <w:r>
+        <w:rPr>
+          <w:rStyle w:val="hljs-attr"/>
+          <w:lang w:val="pt-PT"/>
+        </w:rPr>
+        <w:t>"imagemUrl"</w:t>
+      </w:r>
+      <w:r>
+        <w:rPr>
+          <w:rStyle w:val="hljs-punctuation"/>
+          <w:lang w:val="pt-PT"/>
+        </w:rPr>
+        <w:t>:</w:t>
+      </w:r>
+      <w:r>
+        <w:rPr>
+          <w:rStyle w:val="CdigoHTML"/>
+          <w:lang w:val="pt-PT"/>
+        </w:rPr>
+        <w:t xml:space="preserve"> </w:t>
+      </w:r>
+      <w:r>
+        <w:rPr>
+          <w:rStyle w:val="hljs-string"/>
+          <w:lang w:val="pt-PT"/>
+        </w:rPr>
+        <w:t>"http://exemplo.com/imagem.jpg"</w:t>
+      </w:r>
+      <w:r>
+        <w:rPr>
+          <w:rStyle w:val="hljs-punctuation"/>
+          <w:lang w:val="pt-PT"/>
+        </w:rPr>
+        <w:t>,</w:t>
+      </w:r>
+    </w:p>
+    <w:p>
+      <w:pPr>
+        <w:pStyle w:val="Pr-formataoHTML"/>
+        <w:ind w:left="360"/>
+        <w:rPr>
+          <w:rStyle w:val="CdigoHTML"/>
+          <w:lang w:val="pt-PT"/>
+        </w:rPr>
+      </w:pPr>
+      <w:r>
+        <w:rPr>
+          <w:rStyle w:val="CdigoHTML"/>
+          <w:lang w:val="pt-PT"/>
+        </w:rPr>
+        <w:t xml:space="preserve">  </w:t>
+      </w:r>
+      <w:r>
+        <w:rPr>
+          <w:rStyle w:val="hljs-attr"/>
+          <w:lang w:val="pt-PT"/>
+        </w:rPr>
+        <w:t>"dataLancamento"</w:t>
+      </w:r>
+      <w:r>
+        <w:rPr>
+          <w:rStyle w:val="hljs-punctuation"/>
+          <w:lang w:val="pt-PT"/>
+        </w:rPr>
+        <w:t>:</w:t>
+      </w:r>
+      <w:r>
+        <w:rPr>
+          <w:rStyle w:val="CdigoHTML"/>
+          <w:lang w:val="pt-PT"/>
+        </w:rPr>
+        <w:t xml:space="preserve"> </w:t>
+      </w:r>
+      <w:r>
+        <w:rPr>
+          <w:rStyle w:val="hljs-string"/>
+          <w:lang w:val="pt-PT"/>
+        </w:rPr>
+        <w:t>"2024-03-20"</w:t>
+      </w:r>
+      <w:r>
+        <w:rPr>
+          <w:rStyle w:val="hljs-punctuation"/>
+          <w:lang w:val="pt-PT"/>
+        </w:rPr>
+        <w:t>,</w:t>
+      </w:r>
+    </w:p>
+    <w:p>
+      <w:pPr>
+        <w:pStyle w:val="Pr-formataoHTML"/>
+        <w:ind w:left="360"/>
+        <w:rPr>
+          <w:rStyle w:val="CdigoHTML"/>
+          <w:lang w:val="pt-PT"/>
+        </w:rPr>
+      </w:pPr>
+      <w:r>
+        <w:rPr>
+          <w:rStyle w:val="CdigoHTML"/>
+          <w:lang w:val="pt-PT"/>
+        </w:rPr>
+        <w:t xml:space="preserve">  </w:t>
+      </w:r>
+      <w:r>
+        <w:rPr>
+          <w:rStyle w:val="hljs-attr"/>
+          <w:lang w:val="pt-PT"/>
+        </w:rPr>
+        <w:t>"diretor"</w:t>
+      </w:r>
+      <w:r>
+        <w:rPr>
+          <w:rStyle w:val="hljs-punctuation"/>
+          <w:lang w:val="pt-PT"/>
+        </w:rPr>
+        <w:t>:</w:t>
+      </w:r>
+      <w:r>
+        <w:rPr>
+          <w:rStyle w:val="CdigoHTML"/>
+          <w:lang w:val="pt-PT"/>
+        </w:rPr>
+        <w:t xml:space="preserve"> </w:t>
+      </w:r>
+      <w:r>
+        <w:rPr>
+          <w:rStyle w:val="hljs-string"/>
+          <w:lang w:val="pt-PT"/>
+        </w:rPr>
+        <w:t>"Nome do Diretor"</w:t>
+      </w:r>
+      <w:r>
+        <w:rPr>
+          <w:rStyle w:val="hljs-punctuation"/>
+          <w:lang w:val="pt-PT"/>
+        </w:rPr>
+        <w:t>,</w:t>
+      </w:r>
+    </w:p>
+    <w:p>
+      <w:pPr>
+        <w:pStyle w:val="Pr-formataoHTML"/>
+        <w:ind w:left="360"/>
+        <w:rPr>
+          <w:rStyle w:val="CdigoHTML"/>
+          <w:lang w:val="pt-PT"/>
+        </w:rPr>
+      </w:pPr>
+      <w:r>
+        <w:rPr>
+          <w:rStyle w:val="CdigoHTML"/>
+          <w:lang w:val="pt-PT"/>
+        </w:rPr>
+        <w:t xml:space="preserve">  </w:t>
+      </w:r>
+      <w:r>
+        <w:rPr>
+          <w:rStyle w:val="hljs-attr"/>
+          <w:lang w:val="pt-PT"/>
+        </w:rPr>
+        <w:t>"estudio"</w:t>
+      </w:r>
+      <w:r>
+        <w:rPr>
+          <w:rStyle w:val="hljs-punctuation"/>
+          <w:lang w:val="pt-PT"/>
+        </w:rPr>
+        <w:t>:</w:t>
+      </w:r>
+      <w:r>
+        <w:rPr>
+          <w:rStyle w:val="CdigoHTML"/>
+          <w:lang w:val="pt-PT"/>
+        </w:rPr>
+        <w:t xml:space="preserve"> </w:t>
+      </w:r>
+      <w:r>
+        <w:rPr>
+          <w:rStyle w:val="hljs-string"/>
+          <w:lang w:val="pt-PT"/>
+        </w:rPr>
+        <w:t>"Nome do Estúdio"</w:t>
+      </w:r>
+      <w:r>
+        <w:rPr>
+          <w:rStyle w:val="hljs-punctuation"/>
+          <w:lang w:val="pt-PT"/>
+        </w:rPr>
+        <w:t>,</w:t>
+      </w:r>
+    </w:p>
+    <w:p>
+      <w:pPr>
+        <w:pStyle w:val="Pr-formataoHTML"/>
+        <w:ind w:left="360"/>
+        <w:rPr>
+          <w:rStyle w:val="CdigoHTML"/>
+          <w:lang w:val="pt-PT"/>
+        </w:rPr>
+      </w:pPr>
+      <w:r>
+        <w:rPr>
+          <w:rStyle w:val="CdigoHTML"/>
+          <w:lang w:val="pt-PT"/>
+        </w:rPr>
+        <w:t xml:space="preserve">  </w:t>
+      </w:r>
+      <w:r>
+        <w:rPr>
+          <w:rStyle w:val="hljs-attr"/>
+          <w:lang w:val="pt-PT"/>
+        </w:rPr>
+        <w:t>"status"</w:t>
+      </w:r>
+      <w:r>
+        <w:rPr>
+          <w:rStyle w:val="hljs-punctuation"/>
+          <w:lang w:val="pt-PT"/>
+        </w:rPr>
+        <w:t>:</w:t>
+      </w:r>
+      <w:r>
+        <w:rPr>
+          <w:rStyle w:val="CdigoHTML"/>
+          <w:lang w:val="pt-PT"/>
+        </w:rPr>
+        <w:t xml:space="preserve"> </w:t>
+      </w:r>
+      <w:r>
+        <w:rPr>
+          <w:rStyle w:val="hljs-string"/>
+          <w:lang w:val="pt-PT"/>
+        </w:rPr>
+        <w:t>"Em Andamento"</w:t>
+      </w:r>
+      <w:r>
+        <w:rPr>
+          <w:rStyle w:val="hljs-punctuation"/>
+          <w:lang w:val="pt-PT"/>
+        </w:rPr>
+        <w:t>,</w:t>
+      </w:r>
+    </w:p>
+    <w:p>
+      <w:pPr>
+        <w:pStyle w:val="Pr-formataoHTML"/>
+        <w:ind w:left="360"/>
+        <w:rPr>
+          <w:rStyle w:val="CdigoHTML"/>
+          <w:lang w:val="pt-PT"/>
+        </w:rPr>
+      </w:pPr>
+      <w:r>
+        <w:rPr>
+          <w:rStyle w:val="CdigoHTML"/>
+          <w:lang w:val="pt-PT"/>
+        </w:rPr>
+        <w:t xml:space="preserve">  </w:t>
+      </w:r>
+      <w:r>
+        <w:rPr>
+          <w:rStyle w:val="hljs-attr"/>
+          <w:lang w:val="pt-PT"/>
+        </w:rPr>
+        <w:t>"numeroEpisodios"</w:t>
+      </w:r>
+      <w:r>
+        <w:rPr>
+          <w:rStyle w:val="hljs-punctuation"/>
+          <w:lang w:val="pt-PT"/>
+        </w:rPr>
+        <w:t>:</w:t>
+      </w:r>
+      <w:r>
+        <w:rPr>
+          <w:rStyle w:val="CdigoHTML"/>
+          <w:lang w:val="pt-PT"/>
+        </w:rPr>
+        <w:t xml:space="preserve"> </w:t>
+      </w:r>
+      <w:r>
+        <w:rPr>
+          <w:rStyle w:val="hljs-number"/>
+          <w:lang w:val="pt-PT"/>
+        </w:rPr>
+        <w:t>12</w:t>
+      </w:r>
+      <w:r>
+        <w:rPr>
+          <w:rStyle w:val="hljs-punctuation"/>
+          <w:lang w:val="pt-PT"/>
+        </w:rPr>
+        <w:t>,</w:t>
+      </w:r>
+    </w:p>
+    <w:p>
+      <w:pPr>
+        <w:pStyle w:val="Pr-formataoHTML"/>
+        <w:ind w:left="360"/>
+        <w:rPr>
+          <w:lang w:val="pt-PT"/>
+        </w:rPr>
+      </w:pPr>
+      <w:r>
+        <w:rPr>
+          <w:rStyle w:val="CdigoHTML"/>
+          <w:lang w:val="pt-PT"/>
+        </w:rPr>
+        <w:t xml:space="preserve"> </w:t>
+      </w:r>
+      <w:r>
+        <w:rPr>
+          <w:rStyle w:val="hljs-punctuation"/>
+          <w:lang w:val="pt-PT"/>
+        </w:rPr>
+        <w:t>}</w:t>
+      </w:r>
+    </w:p>
+    <w:p>
+      <w:pPr>
+        <w:spacing w:before="100" w:beforeAutospacing="1" w:after="100" w:afterAutospacing="1" w:line="240" w:lineRule="auto"/>
+        <w:ind w:left="720"/>
+        <w:rPr>
+          <w:rFonts w:ascii="Times New Roman" w:eastAsia="Times New Roman" w:hAnsi="Times New Roman" w:cs="Times New Roman"/>
+          <w:sz w:val="24"/>
+          <w:szCs w:val="24"/>
+          <w:lang w:val="pt-PT"/>
+        </w:rPr>
+      </w:pPr>
+    </w:p>
+    <w:p>
+      <w:pPr>
         <w:numPr>
           <w:ilvl w:val="0"/>
           <w:numId w:val="9"/>
@@ -1807,6 +3789,715 @@
         </w:rPr>
         <w:t>: Retorna uma lista de animes que correspondem ao nome fornecido.</w:t>
       </w:r>
+      <w:r>
+        <w:rPr>
+          <w:rFonts w:ascii="Times New Roman" w:eastAsia="Times New Roman" w:hAnsi="Times New Roman" w:cs="Times New Roman"/>
+          <w:sz w:val="24"/>
+          <w:szCs w:val="24"/>
+          <w:lang w:val="pt-PT"/>
+        </w:rPr>
+        <w:t xml:space="preserve"> PESQUISA POR NOME DO ANIME: </w:t>
+      </w:r>
+    </w:p>
+    <w:p>
+      <w:pPr>
+        <w:pStyle w:val="Pr-formataoHTML"/>
+        <w:rPr>
+          <w:rStyle w:val="CdigoHTML"/>
+          <w:lang w:val="pt-PT"/>
+        </w:rPr>
+      </w:pPr>
+      <w:r>
+        <w:rPr>
+          <w:rStyle w:val="hljs-symbol"/>
+          <w:lang w:val="pt-PT"/>
+        </w:rPr>
+        <w:t>http:</w:t>
+      </w:r>
+      <w:r>
+        <w:rPr>
+          <w:rStyle w:val="CdigoHTML"/>
+          <w:lang w:val="pt-PT"/>
+        </w:rPr>
+        <w:t>/</w:t>
+      </w:r>
+      <w:r>
+        <w:rPr>
+          <w:rStyle w:val="hljs-regexp"/>
+          <w:lang w:val="pt-PT"/>
+        </w:rPr>
+        <w:t>/localhost:3000/anime/search/</w:t>
+      </w:r>
+      <w:r>
+        <w:rPr>
+          <w:rStyle w:val="hljs-symbol"/>
+          <w:lang w:val="pt-PT"/>
+        </w:rPr>
+        <w:t>:name</w:t>
+      </w:r>
+    </w:p>
+    <w:p>
+      <w:pPr>
+        <w:spacing w:before="100" w:beforeAutospacing="1" w:after="100" w:afterAutospacing="1" w:line="240" w:lineRule="auto"/>
+        <w:ind w:left="720"/>
+        <w:rPr>
+          <w:rFonts w:ascii="Times New Roman" w:eastAsia="Times New Roman" w:hAnsi="Times New Roman" w:cs="Times New Roman"/>
+          <w:sz w:val="24"/>
+          <w:szCs w:val="24"/>
+          <w:lang w:val="pt-PT"/>
+        </w:rPr>
+      </w:pPr>
+    </w:p>
+    <w:p>
+      <w:pPr>
+        <w:spacing w:before="100" w:beforeAutospacing="1" w:after="100" w:afterAutospacing="1" w:line="240" w:lineRule="auto"/>
+        <w:rPr>
+          <w:rFonts w:ascii="Times New Roman" w:eastAsia="Times New Roman" w:hAnsi="Times New Roman" w:cs="Times New Roman"/>
+          <w:sz w:val="24"/>
+          <w:szCs w:val="24"/>
+          <w:lang w:val="pt-PT"/>
+        </w:rPr>
+      </w:pPr>
+      <w:r>
+        <w:rPr>
+          <w:rFonts w:ascii="Times New Roman" w:eastAsia="Times New Roman" w:hAnsi="Times New Roman" w:cs="Times New Roman"/>
+          <w:sz w:val="24"/>
+          <w:szCs w:val="24"/>
+          <w:lang w:val="pt-PT"/>
+        </w:rPr>
+        <w:t>Admin</w:t>
+      </w:r>
+    </w:p>
+    <w:p>
+      <w:pPr>
+        <w:numPr>
+          <w:ilvl w:val="0"/>
+          <w:numId w:val="10"/>
+        </w:numPr>
+        <w:spacing w:before="100" w:beforeAutospacing="1" w:after="100" w:afterAutospacing="1" w:line="240" w:lineRule="auto"/>
+        <w:rPr>
+          <w:rFonts w:ascii="Times New Roman" w:eastAsia="Times New Roman" w:hAnsi="Times New Roman" w:cs="Times New Roman"/>
+          <w:sz w:val="24"/>
+          <w:szCs w:val="24"/>
+          <w:lang w:val="pt-PT"/>
+        </w:rPr>
+      </w:pPr>
+      <w:r>
+        <w:rPr>
+          <w:rFonts w:ascii="Times New Roman" w:eastAsia="Times New Roman" w:hAnsi="Times New Roman" w:cs="Times New Roman"/>
+          <w:b/>
+          <w:bCs/>
+          <w:sz w:val="24"/>
+          <w:szCs w:val="24"/>
+          <w:lang w:val="pt-PT"/>
+        </w:rPr>
+        <w:t>POST /admin</w:t>
+      </w:r>
+      <w:r>
+        <w:rPr>
+          <w:rFonts w:ascii="Times New Roman" w:eastAsia="Times New Roman" w:hAnsi="Times New Roman" w:cs="Times New Roman"/>
+          <w:sz w:val="24"/>
+          <w:szCs w:val="24"/>
+          <w:lang w:val="pt-PT"/>
+        </w:rPr>
+        <w:t>: Cria um novo administrador.</w:t>
+      </w:r>
+    </w:p>
+    <w:p>
+      <w:pPr>
+        <w:pStyle w:val="Pr-formataoHTML"/>
+        <w:ind w:left="360"/>
+        <w:rPr>
+          <w:rStyle w:val="CdigoHTML"/>
+          <w:lang w:val="pt-PT"/>
+        </w:rPr>
+      </w:pPr>
+      <w:r>
+        <w:rPr>
+          <w:rStyle w:val="hljs-punctuation"/>
+          <w:lang w:val="pt-PT"/>
+        </w:rPr>
+        <w:t>{</w:t>
+      </w:r>
+    </w:p>
+    <w:p>
+      <w:pPr>
+        <w:pStyle w:val="Pr-formataoHTML"/>
+        <w:ind w:left="360"/>
+        <w:rPr>
+          <w:rStyle w:val="CdigoHTML"/>
+          <w:lang w:val="pt-PT"/>
+        </w:rPr>
+      </w:pPr>
+      <w:r>
+        <w:rPr>
+          <w:rStyle w:val="CdigoHTML"/>
+          <w:lang w:val="pt-PT"/>
+        </w:rPr>
+        <w:t xml:space="preserve">  </w:t>
+      </w:r>
+      <w:r>
+        <w:rPr>
+          <w:rStyle w:val="hljs-attr"/>
+          <w:lang w:val="pt-PT"/>
+        </w:rPr>
+        <w:t>"username"</w:t>
+      </w:r>
+      <w:r>
+        <w:rPr>
+          <w:rStyle w:val="hljs-punctuation"/>
+          <w:lang w:val="pt-PT"/>
+        </w:rPr>
+        <w:t>:</w:t>
+      </w:r>
+      <w:r>
+        <w:rPr>
+          <w:rStyle w:val="CdigoHTML"/>
+          <w:lang w:val="pt-PT"/>
+        </w:rPr>
+        <w:t xml:space="preserve"> </w:t>
+      </w:r>
+      <w:r>
+        <w:rPr>
+          <w:rStyle w:val="hljs-string"/>
+          <w:lang w:val="pt-PT"/>
+        </w:rPr>
+        <w:t>"nome_de_usuario"</w:t>
+      </w:r>
+      <w:r>
+        <w:rPr>
+          <w:rStyle w:val="hljs-punctuation"/>
+          <w:lang w:val="pt-PT"/>
+        </w:rPr>
+        <w:t>,</w:t>
+      </w:r>
+    </w:p>
+    <w:p>
+      <w:pPr>
+        <w:pStyle w:val="Pr-formataoHTML"/>
+        <w:ind w:left="360"/>
+        <w:rPr>
+          <w:rStyle w:val="CdigoHTML"/>
+          <w:lang w:val="pt-PT"/>
+        </w:rPr>
+      </w:pPr>
+      <w:r>
+        <w:rPr>
+          <w:rStyle w:val="CdigoHTML"/>
+          <w:lang w:val="pt-PT"/>
+        </w:rPr>
+        <w:t xml:space="preserve">  </w:t>
+      </w:r>
+      <w:r>
+        <w:rPr>
+          <w:rStyle w:val="hljs-attr"/>
+          <w:lang w:val="pt-PT"/>
+        </w:rPr>
+        <w:t>"password"</w:t>
+      </w:r>
+      <w:r>
+        <w:rPr>
+          <w:rStyle w:val="hljs-punctuation"/>
+          <w:lang w:val="pt-PT"/>
+        </w:rPr>
+        <w:t>:</w:t>
+      </w:r>
+      <w:r>
+        <w:rPr>
+          <w:rStyle w:val="CdigoHTML"/>
+          <w:lang w:val="pt-PT"/>
+        </w:rPr>
+        <w:t xml:space="preserve"> </w:t>
+      </w:r>
+      <w:r>
+        <w:rPr>
+          <w:rStyle w:val="hljs-string"/>
+          <w:lang w:val="pt-PT"/>
+        </w:rPr>
+        <w:t>"senha_segura"</w:t>
+      </w:r>
+      <w:r>
+        <w:rPr>
+          <w:rStyle w:val="hljs-punctuation"/>
+          <w:lang w:val="pt-PT"/>
+        </w:rPr>
+        <w:t>,</w:t>
+      </w:r>
+    </w:p>
+    <w:p>
+      <w:pPr>
+        <w:pStyle w:val="Pr-formataoHTML"/>
+        <w:ind w:left="360"/>
+        <w:rPr>
+          <w:rStyle w:val="CdigoHTML"/>
+        </w:rPr>
+      </w:pPr>
+      <w:r>
+        <w:rPr>
+          <w:rStyle w:val="CdigoHTML"/>
+          <w:lang w:val="pt-PT"/>
+        </w:rPr>
+        <w:t xml:space="preserve">  </w:t>
+      </w:r>
+      <w:r>
+        <w:rPr>
+          <w:rStyle w:val="hljs-attr"/>
+        </w:rPr>
+        <w:t>"name"</w:t>
+      </w:r>
+      <w:r>
+        <w:rPr>
+          <w:rStyle w:val="hljs-punctuation"/>
+        </w:rPr>
+        <w:t>:</w:t>
+      </w:r>
+      <w:r>
+        <w:rPr>
+          <w:rStyle w:val="CdigoHTML"/>
+        </w:rPr>
+        <w:t xml:space="preserve"> </w:t>
+      </w:r>
+      <w:r>
+        <w:rPr>
+          <w:rStyle w:val="hljs-string"/>
+        </w:rPr>
+        <w:t xml:space="preserve">"Nome do </w:t>
+      </w:r>
+      <w:proofErr w:type="spellStart"/>
+      <w:r>
+        <w:rPr>
+          <w:rStyle w:val="hljs-string"/>
+        </w:rPr>
+        <w:t>Administrador</w:t>
+      </w:r>
+      <w:proofErr w:type="spellEnd"/>
+      <w:r>
+        <w:rPr>
+          <w:rStyle w:val="hljs-string"/>
+        </w:rPr>
+        <w:t>"</w:t>
+      </w:r>
+    </w:p>
+    <w:p>
+      <w:pPr>
+        <w:pStyle w:val="Pr-formataoHTML"/>
+        <w:ind w:left="360"/>
+      </w:pPr>
+      <w:r>
+        <w:rPr>
+          <w:rStyle w:val="hljs-punctuation"/>
+        </w:rPr>
+        <w:t>}</w:t>
+      </w:r>
+    </w:p>
+    <w:p>
+      <w:pPr>
+        <w:numPr>
+          <w:ilvl w:val="0"/>
+          <w:numId w:val="10"/>
+        </w:numPr>
+        <w:spacing w:before="100" w:beforeAutospacing="1" w:after="100" w:afterAutospacing="1" w:line="240" w:lineRule="auto"/>
+        <w:rPr>
+          <w:rFonts w:ascii="Times New Roman" w:eastAsia="Times New Roman" w:hAnsi="Times New Roman" w:cs="Times New Roman"/>
+          <w:sz w:val="24"/>
+          <w:szCs w:val="24"/>
+          <w:lang w:val="pt-PT"/>
+        </w:rPr>
+      </w:pPr>
+      <w:r>
+        <w:rPr>
+          <w:rFonts w:ascii="Times New Roman" w:eastAsia="Times New Roman" w:hAnsi="Times New Roman" w:cs="Times New Roman"/>
+          <w:b/>
+          <w:bCs/>
+          <w:sz w:val="24"/>
+          <w:szCs w:val="24"/>
+          <w:lang w:val="pt-PT"/>
+        </w:rPr>
+        <w:t>GET /admin</w:t>
+      </w:r>
+      <w:r>
+        <w:rPr>
+          <w:rFonts w:ascii="Times New Roman" w:eastAsia="Times New Roman" w:hAnsi="Times New Roman" w:cs="Times New Roman"/>
+          <w:sz w:val="24"/>
+          <w:szCs w:val="24"/>
+          <w:lang w:val="pt-PT"/>
+        </w:rPr>
+        <w:t>: Retorna todos os administradores.</w:t>
+      </w:r>
+    </w:p>
+    <w:p>
+      <w:pPr>
+        <w:numPr>
+          <w:ilvl w:val="0"/>
+          <w:numId w:val="10"/>
+        </w:numPr>
+        <w:spacing w:before="100" w:beforeAutospacing="1" w:after="100" w:afterAutospacing="1" w:line="240" w:lineRule="auto"/>
+        <w:rPr>
+          <w:rFonts w:ascii="Times New Roman" w:eastAsia="Times New Roman" w:hAnsi="Times New Roman" w:cs="Times New Roman"/>
+          <w:sz w:val="24"/>
+          <w:szCs w:val="24"/>
+          <w:lang w:val="pt-PT"/>
+        </w:rPr>
+      </w:pPr>
+      <w:r>
+        <w:rPr>
+          <w:rFonts w:ascii="Times New Roman" w:eastAsia="Times New Roman" w:hAnsi="Times New Roman" w:cs="Times New Roman"/>
+          <w:b/>
+          <w:bCs/>
+          <w:sz w:val="24"/>
+          <w:szCs w:val="24"/>
+          <w:lang w:val="pt-PT"/>
+        </w:rPr>
+        <w:t>GET /admin/:id</w:t>
+      </w:r>
+      <w:r>
+        <w:rPr>
+          <w:rFonts w:ascii="Times New Roman" w:eastAsia="Times New Roman" w:hAnsi="Times New Roman" w:cs="Times New Roman"/>
+          <w:sz w:val="24"/>
+          <w:szCs w:val="24"/>
+          <w:lang w:val="pt-PT"/>
+        </w:rPr>
+        <w:t>: Retorna um administrador específico.</w:t>
+      </w:r>
+    </w:p>
+    <w:p>
+      <w:pPr>
+        <w:numPr>
+          <w:ilvl w:val="0"/>
+          <w:numId w:val="10"/>
+        </w:numPr>
+        <w:spacing w:before="100" w:beforeAutospacing="1" w:after="100" w:afterAutospacing="1" w:line="240" w:lineRule="auto"/>
+        <w:rPr>
+          <w:rFonts w:ascii="Times New Roman" w:eastAsia="Times New Roman" w:hAnsi="Times New Roman" w:cs="Times New Roman"/>
+          <w:sz w:val="24"/>
+          <w:szCs w:val="24"/>
+          <w:lang w:val="pt-PT"/>
+        </w:rPr>
+      </w:pPr>
+      <w:r>
+        <w:rPr>
+          <w:rFonts w:ascii="Times New Roman" w:eastAsia="Times New Roman" w:hAnsi="Times New Roman" w:cs="Times New Roman"/>
+          <w:b/>
+          <w:bCs/>
+          <w:sz w:val="24"/>
+          <w:szCs w:val="24"/>
+          <w:lang w:val="pt-PT"/>
+        </w:rPr>
+        <w:t>PATCH /admin/:id</w:t>
+      </w:r>
+      <w:r>
+        <w:rPr>
+          <w:rFonts w:ascii="Times New Roman" w:eastAsia="Times New Roman" w:hAnsi="Times New Roman" w:cs="Times New Roman"/>
+          <w:sz w:val="24"/>
+          <w:szCs w:val="24"/>
+          <w:lang w:val="pt-PT"/>
+        </w:rPr>
+        <w:t>: Atualiza parcialmente um administrador.</w:t>
+      </w:r>
+    </w:p>
+    <w:p>
+      <w:pPr>
+        <w:numPr>
+          <w:ilvl w:val="0"/>
+          <w:numId w:val="10"/>
+        </w:numPr>
+        <w:spacing w:before="100" w:beforeAutospacing="1" w:after="100" w:afterAutospacing="1" w:line="240" w:lineRule="auto"/>
+        <w:rPr>
+          <w:rFonts w:ascii="Times New Roman" w:eastAsia="Times New Roman" w:hAnsi="Times New Roman" w:cs="Times New Roman"/>
+          <w:sz w:val="24"/>
+          <w:szCs w:val="24"/>
+          <w:lang w:val="pt-PT"/>
+        </w:rPr>
+      </w:pPr>
+      <w:r>
+        <w:rPr>
+          <w:rFonts w:ascii="Times New Roman" w:eastAsia="Times New Roman" w:hAnsi="Times New Roman" w:cs="Times New Roman"/>
+          <w:b/>
+          <w:bCs/>
+          <w:sz w:val="24"/>
+          <w:szCs w:val="24"/>
+          <w:lang w:val="pt-PT"/>
+        </w:rPr>
+        <w:t>DELETE /admin/:id</w:t>
+      </w:r>
+      <w:r>
+        <w:rPr>
+          <w:rFonts w:ascii="Times New Roman" w:eastAsia="Times New Roman" w:hAnsi="Times New Roman" w:cs="Times New Roman"/>
+          <w:sz w:val="24"/>
+          <w:szCs w:val="24"/>
+          <w:lang w:val="pt-PT"/>
+        </w:rPr>
+        <w:t>: Exclui um administrador.</w:t>
+      </w:r>
+    </w:p>
+    <w:p>
+      <w:pPr>
+        <w:numPr>
+          <w:ilvl w:val="0"/>
+          <w:numId w:val="10"/>
+        </w:numPr>
+        <w:spacing w:before="100" w:beforeAutospacing="1" w:after="100" w:afterAutospacing="1" w:line="240" w:lineRule="auto"/>
+        <w:rPr>
+          <w:rFonts w:ascii="Times New Roman" w:eastAsia="Times New Roman" w:hAnsi="Times New Roman" w:cs="Times New Roman"/>
+          <w:sz w:val="24"/>
+          <w:szCs w:val="24"/>
+          <w:lang w:val="pt-PT"/>
+        </w:rPr>
+      </w:pPr>
+      <w:r>
+        <w:rPr>
+          <w:rFonts w:ascii="Times New Roman" w:eastAsia="Times New Roman" w:hAnsi="Times New Roman" w:cs="Times New Roman"/>
+          <w:b/>
+          <w:bCs/>
+          <w:sz w:val="24"/>
+          <w:szCs w:val="24"/>
+          <w:lang w:val="pt-PT"/>
+        </w:rPr>
+        <w:lastRenderedPageBreak/>
+        <w:t>POST /admin/users/:userId</w:t>
+      </w:r>
+      <w:r>
+        <w:rPr>
+          <w:rFonts w:ascii="Times New Roman" w:eastAsia="Times New Roman" w:hAnsi="Times New Roman" w:cs="Times New Roman"/>
+          <w:sz w:val="24"/>
+          <w:szCs w:val="24"/>
+          <w:lang w:val="pt-PT"/>
+        </w:rPr>
+        <w:t>: Altera o status de um usuário.</w:t>
+      </w:r>
+      <w:r>
+        <w:rPr>
+          <w:rFonts w:ascii="Times New Roman" w:eastAsia="Times New Roman" w:hAnsi="Times New Roman" w:cs="Times New Roman"/>
+          <w:sz w:val="24"/>
+          <w:szCs w:val="24"/>
+          <w:lang w:val="pt-PT"/>
+        </w:rPr>
+        <w:t xml:space="preserve"> A</w:t>
+      </w:r>
+      <w:r>
+        <w:rPr>
+          <w:rFonts w:ascii="Times New Roman" w:eastAsia="Times New Roman" w:hAnsi="Times New Roman" w:cs="Times New Roman"/>
+          <w:sz w:val="24"/>
+          <w:szCs w:val="24"/>
+          <w:lang w:val="pt-PT"/>
+        </w:rPr>
+        <w:t>TIVAR E DESTIVAR CONTA</w:t>
+      </w:r>
+    </w:p>
+    <w:p>
+      <w:pPr>
+        <w:pStyle w:val="Pr-formataoHTML"/>
+        <w:ind w:left="720"/>
+        <w:rPr>
+          <w:lang w:val="pt-PT"/>
+        </w:rPr>
+      </w:pPr>
+      <w:r>
+        <w:rPr>
+          <w:rStyle w:val="hljs-symbol"/>
+          <w:lang w:val="pt-PT"/>
+        </w:rPr>
+        <w:t>http:</w:t>
+      </w:r>
+      <w:r>
+        <w:rPr>
+          <w:rStyle w:val="CdigoHTML"/>
+          <w:lang w:val="pt-PT"/>
+        </w:rPr>
+        <w:t>/</w:t>
+      </w:r>
+      <w:r>
+        <w:rPr>
+          <w:rStyle w:val="hljs-regexp"/>
+          <w:lang w:val="pt-PT"/>
+        </w:rPr>
+        <w:t>/localhost:3000/admin/users/</w:t>
+      </w:r>
+      <w:r>
+        <w:rPr>
+          <w:rStyle w:val="hljs-symbol"/>
+          <w:lang w:val="pt-PT"/>
+        </w:rPr>
+        <w:t>:userId</w:t>
+      </w:r>
+    </w:p>
+    <w:p>
+      <w:pPr>
+        <w:numPr>
+          <w:ilvl w:val="0"/>
+          <w:numId w:val="10"/>
+        </w:numPr>
+        <w:spacing w:before="100" w:beforeAutospacing="1" w:after="100" w:afterAutospacing="1" w:line="240" w:lineRule="auto"/>
+        <w:rPr>
+          <w:rFonts w:ascii="Times New Roman" w:eastAsia="Times New Roman" w:hAnsi="Times New Roman" w:cs="Times New Roman"/>
+          <w:sz w:val="24"/>
+          <w:szCs w:val="24"/>
+          <w:lang w:val="pt-PT"/>
+        </w:rPr>
+      </w:pPr>
+      <w:r>
+        <w:rPr>
+          <w:rFonts w:ascii="Times New Roman" w:eastAsia="Times New Roman" w:hAnsi="Times New Roman" w:cs="Times New Roman"/>
+          <w:b/>
+          <w:bCs/>
+          <w:sz w:val="24"/>
+          <w:szCs w:val="24"/>
+          <w:lang w:val="pt-PT"/>
+        </w:rPr>
+        <w:t>POST /admin/login</w:t>
+      </w:r>
+      <w:r>
+        <w:rPr>
+          <w:rFonts w:ascii="Times New Roman" w:eastAsia="Times New Roman" w:hAnsi="Times New Roman" w:cs="Times New Roman"/>
+          <w:sz w:val="24"/>
+          <w:szCs w:val="24"/>
+          <w:lang w:val="pt-PT"/>
+        </w:rPr>
+        <w:t>: Autentica um administrador.</w:t>
+      </w:r>
+    </w:p>
+    <w:p>
+      <w:pPr>
+        <w:pStyle w:val="Pr-formataoHTML"/>
+        <w:ind w:left="360"/>
+        <w:rPr>
+          <w:rStyle w:val="CdigoHTML"/>
+          <w:lang w:val="pt-PT"/>
+        </w:rPr>
+      </w:pPr>
+      <w:r>
+        <w:rPr>
+          <w:rStyle w:val="hljs-punctuation"/>
+          <w:lang w:val="pt-PT"/>
+        </w:rPr>
+        <w:t>{</w:t>
+      </w:r>
+    </w:p>
+    <w:p>
+      <w:pPr>
+        <w:pStyle w:val="Pr-formataoHTML"/>
+        <w:ind w:left="360"/>
+        <w:rPr>
+          <w:rStyle w:val="CdigoHTML"/>
+          <w:lang w:val="pt-PT"/>
+        </w:rPr>
+      </w:pPr>
+      <w:r>
+        <w:rPr>
+          <w:rStyle w:val="CdigoHTML"/>
+          <w:lang w:val="pt-PT"/>
+        </w:rPr>
+        <w:t xml:space="preserve">  </w:t>
+      </w:r>
+      <w:r>
+        <w:rPr>
+          <w:rStyle w:val="hljs-attr"/>
+          <w:lang w:val="pt-PT"/>
+        </w:rPr>
+        <w:t>"username"</w:t>
+      </w:r>
+      <w:r>
+        <w:rPr>
+          <w:rStyle w:val="hljs-punctuation"/>
+          <w:lang w:val="pt-PT"/>
+        </w:rPr>
+        <w:t>:</w:t>
+      </w:r>
+      <w:r>
+        <w:rPr>
+          <w:rStyle w:val="CdigoHTML"/>
+          <w:lang w:val="pt-PT"/>
+        </w:rPr>
+        <w:t xml:space="preserve"> </w:t>
+      </w:r>
+      <w:r>
+        <w:rPr>
+          <w:rStyle w:val="hljs-string"/>
+          <w:lang w:val="pt-PT"/>
+        </w:rPr>
+        <w:t>"nome_de_usuario"</w:t>
+      </w:r>
+      <w:r>
+        <w:rPr>
+          <w:rStyle w:val="hljs-punctuation"/>
+          <w:lang w:val="pt-PT"/>
+        </w:rPr>
+        <w:t>,</w:t>
+      </w:r>
+    </w:p>
+    <w:p>
+      <w:pPr>
+        <w:pStyle w:val="Pr-formataoHTML"/>
+        <w:ind w:left="360"/>
+        <w:rPr>
+          <w:rStyle w:val="CdigoHTML"/>
+          <w:lang w:val="pt-PT"/>
+        </w:rPr>
+      </w:pPr>
+      <w:r>
+        <w:rPr>
+          <w:rStyle w:val="CdigoHTML"/>
+          <w:lang w:val="pt-PT"/>
+        </w:rPr>
+        <w:t xml:space="preserve">  </w:t>
+      </w:r>
+      <w:r>
+        <w:rPr>
+          <w:rStyle w:val="hljs-attr"/>
+          <w:lang w:val="pt-PT"/>
+        </w:rPr>
+        <w:t>"password"</w:t>
+      </w:r>
+      <w:r>
+        <w:rPr>
+          <w:rStyle w:val="hljs-punctuation"/>
+          <w:lang w:val="pt-PT"/>
+        </w:rPr>
+        <w:t>:</w:t>
+      </w:r>
+      <w:r>
+        <w:rPr>
+          <w:rStyle w:val="CdigoHTML"/>
+          <w:lang w:val="pt-PT"/>
+        </w:rPr>
+        <w:t xml:space="preserve"> </w:t>
+      </w:r>
+      <w:r>
+        <w:rPr>
+          <w:rStyle w:val="hljs-string"/>
+          <w:lang w:val="pt-PT"/>
+        </w:rPr>
+        <w:t>"senha_segura"</w:t>
+      </w:r>
+    </w:p>
+    <w:p>
+      <w:pPr>
+        <w:pStyle w:val="Pr-formataoHTML"/>
+        <w:ind w:left="360"/>
+        <w:rPr>
+          <w:rStyle w:val="CdigoHTML"/>
+          <w:lang w:val="pt-PT"/>
+        </w:rPr>
+      </w:pPr>
+      <w:r>
+        <w:rPr>
+          <w:rStyle w:val="hljs-punctuation"/>
+          <w:lang w:val="pt-PT"/>
+        </w:rPr>
+        <w:t>}</w:t>
+      </w:r>
+    </w:p>
+    <w:bookmarkEnd w:id="0"/>
+    <w:p>
+      <w:pPr>
+        <w:spacing w:before="100" w:beforeAutospacing="1" w:after="100" w:afterAutospacing="1" w:line="240" w:lineRule="auto"/>
+        <w:rPr>
+          <w:rFonts w:ascii="Times New Roman" w:eastAsia="Times New Roman" w:hAnsi="Times New Roman" w:cs="Times New Roman"/>
+          <w:sz w:val="24"/>
+          <w:szCs w:val="24"/>
+          <w:lang w:val="pt-PT"/>
+        </w:rPr>
+      </w:pPr>
     </w:p>
     <w:p>
       <w:pPr>
@@ -1840,15 +4531,7 @@
         <w:rPr>
           <w:lang w:val="pt-PT"/>
         </w:rPr>
-        <w:t>Vou adicionar novas</w:t>
-      </w:r>
-      <w:bookmarkStart w:id="0" w:name="_GoBack"/>
-      <w:bookmarkEnd w:id="0"/>
-      <w:r>
-        <w:rPr>
-          <w:lang w:val="pt-PT"/>
-        </w:rPr>
-        <w:t xml:space="preserve"> entidades e novas rotas nas entidades já existente, vou atualizar esse ficheiro.</w:t>
+        <w:t>Vou adicionar novas entidades e novas rotas nas entidades já existente, vou atualizar esse ficheiro.</w:t>
       </w:r>
     </w:p>
     <w:sectPr>
@@ -1977,6 +4660,119 @@
     </w:lvl>
   </w:abstractNum>
   <w:abstractNum w:abstractNumId="1" w15:restartNumberingAfterBreak="0">
+    <w:nsid w:val="0CFF3649"/>
+    <w:multiLevelType w:val="multilevel"/>
+    <w:tmpl w:val="B17A443E"/>
+    <w:lvl w:ilvl="0">
+      <w:start w:val="1"/>
+      <w:numFmt w:val="decimal"/>
+      <w:lvlText w:val="%1."/>
+      <w:lvlJc w:val="left"/>
+      <w:pPr>
+        <w:tabs>
+          <w:tab w:val="num" w:pos="720"/>
+        </w:tabs>
+        <w:ind w:left="720" w:hanging="360"/>
+      </w:pPr>
+    </w:lvl>
+    <w:lvl w:ilvl="1" w:tentative="1">
+      <w:start w:val="1"/>
+      <w:numFmt w:val="decimal"/>
+      <w:lvlText w:val="%2."/>
+      <w:lvlJc w:val="left"/>
+      <w:pPr>
+        <w:tabs>
+          <w:tab w:val="num" w:pos="1440"/>
+        </w:tabs>
+        <w:ind w:left="1440" w:hanging="360"/>
+      </w:pPr>
+    </w:lvl>
+    <w:lvl w:ilvl="2" w:tentative="1">
+      <w:start w:val="1"/>
+      <w:numFmt w:val="decimal"/>
+      <w:lvlText w:val="%3."/>
+      <w:lvlJc w:val="left"/>
+      <w:pPr>
+        <w:tabs>
+          <w:tab w:val="num" w:pos="2160"/>
+        </w:tabs>
+        <w:ind w:left="2160" w:hanging="360"/>
+      </w:pPr>
+    </w:lvl>
+    <w:lvl w:ilvl="3" w:tentative="1">
+      <w:start w:val="1"/>
+      <w:numFmt w:val="decimal"/>
+      <w:lvlText w:val="%4."/>
+      <w:lvlJc w:val="left"/>
+      <w:pPr>
+        <w:tabs>
+          <w:tab w:val="num" w:pos="2880"/>
+        </w:tabs>
+        <w:ind w:left="2880" w:hanging="360"/>
+      </w:pPr>
+    </w:lvl>
+    <w:lvl w:ilvl="4" w:tentative="1">
+      <w:start w:val="1"/>
+      <w:numFmt w:val="decimal"/>
+      <w:lvlText w:val="%5."/>
+      <w:lvlJc w:val="left"/>
+      <w:pPr>
+        <w:tabs>
+          <w:tab w:val="num" w:pos="3600"/>
+        </w:tabs>
+        <w:ind w:left="3600" w:hanging="360"/>
+      </w:pPr>
+    </w:lvl>
+    <w:lvl w:ilvl="5" w:tentative="1">
+      <w:start w:val="1"/>
+      <w:numFmt w:val="decimal"/>
+      <w:lvlText w:val="%6."/>
+      <w:lvlJc w:val="left"/>
+      <w:pPr>
+        <w:tabs>
+          <w:tab w:val="num" w:pos="4320"/>
+        </w:tabs>
+        <w:ind w:left="4320" w:hanging="360"/>
+      </w:pPr>
+    </w:lvl>
+    <w:lvl w:ilvl="6" w:tentative="1">
+      <w:start w:val="1"/>
+      <w:numFmt w:val="decimal"/>
+      <w:lvlText w:val="%7."/>
+      <w:lvlJc w:val="left"/>
+      <w:pPr>
+        <w:tabs>
+          <w:tab w:val="num" w:pos="5040"/>
+        </w:tabs>
+        <w:ind w:left="5040" w:hanging="360"/>
+      </w:pPr>
+    </w:lvl>
+    <w:lvl w:ilvl="7" w:tentative="1">
+      <w:start w:val="1"/>
+      <w:numFmt w:val="decimal"/>
+      <w:lvlText w:val="%8."/>
+      <w:lvlJc w:val="left"/>
+      <w:pPr>
+        <w:tabs>
+          <w:tab w:val="num" w:pos="5760"/>
+        </w:tabs>
+        <w:ind w:left="5760" w:hanging="360"/>
+      </w:pPr>
+    </w:lvl>
+    <w:lvl w:ilvl="8" w:tentative="1">
+      <w:start w:val="1"/>
+      <w:numFmt w:val="decimal"/>
+      <w:lvlText w:val="%9."/>
+      <w:lvlJc w:val="left"/>
+      <w:pPr>
+        <w:tabs>
+          <w:tab w:val="num" w:pos="6480"/>
+        </w:tabs>
+        <w:ind w:left="6480" w:hanging="360"/>
+      </w:pPr>
+    </w:lvl>
+  </w:abstractNum>
+  <w:abstractNum w:abstractNumId="2" w15:restartNumberingAfterBreak="0">
     <w:nsid w:val="0F60081E"/>
     <w:multiLevelType w:val="multilevel"/>
     <w:tmpl w:val="209A2246"/>
@@ -2089,7 +4885,7 @@
       </w:pPr>
     </w:lvl>
   </w:abstractNum>
-  <w:abstractNum w:abstractNumId="2" w15:restartNumberingAfterBreak="0">
+  <w:abstractNum w:abstractNumId="3" w15:restartNumberingAfterBreak="0">
     <w:nsid w:val="13572EFC"/>
     <w:multiLevelType w:val="multilevel"/>
     <w:tmpl w:val="8BBC10EC"/>
@@ -2202,7 +4998,7 @@
       </w:pPr>
     </w:lvl>
   </w:abstractNum>
-  <w:abstractNum w:abstractNumId="3" w15:restartNumberingAfterBreak="0">
+  <w:abstractNum w:abstractNumId="4" w15:restartNumberingAfterBreak="0">
     <w:nsid w:val="2D5B267C"/>
     <w:multiLevelType w:val="multilevel"/>
     <w:tmpl w:val="200CD560"/>
@@ -2315,7 +5111,7 @@
       </w:pPr>
     </w:lvl>
   </w:abstractNum>
-  <w:abstractNum w:abstractNumId="4" w15:restartNumberingAfterBreak="0">
+  <w:abstractNum w:abstractNumId="5" w15:restartNumberingAfterBreak="0">
     <w:nsid w:val="2E2F6E5D"/>
     <w:multiLevelType w:val="multilevel"/>
     <w:tmpl w:val="54081A1E"/>
@@ -2428,7 +5224,7 @@
       </w:pPr>
     </w:lvl>
   </w:abstractNum>
-  <w:abstractNum w:abstractNumId="5" w15:restartNumberingAfterBreak="0">
+  <w:abstractNum w:abstractNumId="6" w15:restartNumberingAfterBreak="0">
     <w:nsid w:val="530939F0"/>
     <w:multiLevelType w:val="multilevel"/>
     <w:tmpl w:val="C122CB1C"/>
@@ -2541,7 +5337,7 @@
       </w:pPr>
     </w:lvl>
   </w:abstractNum>
-  <w:abstractNum w:abstractNumId="6" w15:restartNumberingAfterBreak="0">
+  <w:abstractNum w:abstractNumId="7" w15:restartNumberingAfterBreak="0">
     <w:nsid w:val="5D334311"/>
     <w:multiLevelType w:val="multilevel"/>
     <w:tmpl w:val="2CA88B4A"/>
@@ -2654,7 +5450,7 @@
       </w:pPr>
     </w:lvl>
   </w:abstractNum>
-  <w:abstractNum w:abstractNumId="7" w15:restartNumberingAfterBreak="0">
+  <w:abstractNum w:abstractNumId="8" w15:restartNumberingAfterBreak="0">
     <w:nsid w:val="5E9262A2"/>
     <w:multiLevelType w:val="multilevel"/>
     <w:tmpl w:val="3950FCC4"/>
@@ -2767,7 +5563,7 @@
       </w:pPr>
     </w:lvl>
   </w:abstractNum>
-  <w:abstractNum w:abstractNumId="8" w15:restartNumberingAfterBreak="0">
+  <w:abstractNum w:abstractNumId="9" w15:restartNumberingAfterBreak="0">
     <w:nsid w:val="7E072E33"/>
     <w:multiLevelType w:val="multilevel"/>
     <w:tmpl w:val="34389052"/>
@@ -2881,30 +5677,33 @@
     </w:lvl>
   </w:abstractNum>
   <w:num w:numId="1">
-    <w:abstractNumId w:val="8"/>
+    <w:abstractNumId w:val="9"/>
   </w:num>
   <w:num w:numId="2">
     <w:abstractNumId w:val="0"/>
   </w:num>
   <w:num w:numId="3">
+    <w:abstractNumId w:val="6"/>
+  </w:num>
+  <w:num w:numId="4">
     <w:abstractNumId w:val="5"/>
   </w:num>
-  <w:num w:numId="4">
+  <w:num w:numId="5">
+    <w:abstractNumId w:val="8"/>
+  </w:num>
+  <w:num w:numId="6">
     <w:abstractNumId w:val="4"/>
   </w:num>
-  <w:num w:numId="5">
+  <w:num w:numId="7">
     <w:abstractNumId w:val="7"/>
   </w:num>
-  <w:num w:numId="6">
+  <w:num w:numId="8">
     <w:abstractNumId w:val="3"/>
   </w:num>
-  <w:num w:numId="7">
-    <w:abstractNumId w:val="6"/>
-  </w:num>
-  <w:num w:numId="8">
+  <w:num w:numId="9">
     <w:abstractNumId w:val="2"/>
   </w:num>
-  <w:num w:numId="9">
+  <w:num w:numId="10">
     <w:abstractNumId w:val="1"/>
   </w:num>
 </w:numbering>
@@ -3358,6 +6157,106 @@
       <w:bCs/>
     </w:rPr>
   </w:style>
+  <w:style w:type="paragraph" w:styleId="Pr-formataoHTML">
+    <w:name w:val="HTML Preformatted"/>
+    <w:basedOn w:val="Normal"/>
+    <w:link w:val="Pr-formataoHTMLChar"/>
+    <w:uiPriority w:val="99"/>
+    <w:unhideWhenUsed/>
+    <w:rsid w:val="00335C9A"/>
+    <w:pPr>
+      <w:tabs>
+        <w:tab w:val="left" w:pos="916"/>
+        <w:tab w:val="left" w:pos="1832"/>
+        <w:tab w:val="left" w:pos="2748"/>
+        <w:tab w:val="left" w:pos="3664"/>
+        <w:tab w:val="left" w:pos="4580"/>
+        <w:tab w:val="left" w:pos="5496"/>
+        <w:tab w:val="left" w:pos="6412"/>
+        <w:tab w:val="left" w:pos="7328"/>
+        <w:tab w:val="left" w:pos="8244"/>
+        <w:tab w:val="left" w:pos="9160"/>
+        <w:tab w:val="left" w:pos="10076"/>
+        <w:tab w:val="left" w:pos="10992"/>
+        <w:tab w:val="left" w:pos="11908"/>
+        <w:tab w:val="left" w:pos="12824"/>
+        <w:tab w:val="left" w:pos="13740"/>
+        <w:tab w:val="left" w:pos="14656"/>
+      </w:tabs>
+      <w:spacing w:after="0" w:line="240" w:lineRule="auto"/>
+    </w:pPr>
+    <w:rPr>
+      <w:rFonts w:ascii="Courier New" w:eastAsia="Times New Roman" w:hAnsi="Courier New" w:cs="Courier New"/>
+      <w:sz w:val="20"/>
+      <w:szCs w:val="20"/>
+    </w:rPr>
+  </w:style>
+  <w:style w:type="character" w:customStyle="1" w:styleId="Pr-formataoHTMLChar">
+    <w:name w:val="Pré-formatação HTML Char"/>
+    <w:basedOn w:val="Fontepargpadro"/>
+    <w:link w:val="Pr-formataoHTML"/>
+    <w:uiPriority w:val="99"/>
+    <w:rsid w:val="00335C9A"/>
+    <w:rPr>
+      <w:rFonts w:ascii="Courier New" w:eastAsia="Times New Roman" w:hAnsi="Courier New" w:cs="Courier New"/>
+      <w:sz w:val="20"/>
+      <w:szCs w:val="20"/>
+    </w:rPr>
+  </w:style>
+  <w:style w:type="character" w:styleId="CdigoHTML">
+    <w:name w:val="HTML Code"/>
+    <w:basedOn w:val="Fontepargpadro"/>
+    <w:uiPriority w:val="99"/>
+    <w:semiHidden/>
+    <w:unhideWhenUsed/>
+    <w:rsid w:val="00335C9A"/>
+    <w:rPr>
+      <w:rFonts w:ascii="Courier New" w:eastAsia="Times New Roman" w:hAnsi="Courier New" w:cs="Courier New"/>
+      <w:sz w:val="20"/>
+      <w:szCs w:val="20"/>
+    </w:rPr>
+  </w:style>
+  <w:style w:type="character" w:customStyle="1" w:styleId="hljs-punctuation">
+    <w:name w:val="hljs-punctuation"/>
+    <w:basedOn w:val="Fontepargpadro"/>
+    <w:rsid w:val="00335C9A"/>
+  </w:style>
+  <w:style w:type="character" w:customStyle="1" w:styleId="hljs-attr">
+    <w:name w:val="hljs-attr"/>
+    <w:basedOn w:val="Fontepargpadro"/>
+    <w:rsid w:val="00335C9A"/>
+  </w:style>
+  <w:style w:type="character" w:customStyle="1" w:styleId="hljs-string">
+    <w:name w:val="hljs-string"/>
+    <w:basedOn w:val="Fontepargpadro"/>
+    <w:rsid w:val="00335C9A"/>
+  </w:style>
+  <w:style w:type="paragraph" w:styleId="PargrafodaLista">
+    <w:name w:val="List Paragraph"/>
+    <w:basedOn w:val="Normal"/>
+    <w:uiPriority w:val="34"/>
+    <w:qFormat/>
+    <w:rsid w:val="00335C9A"/>
+    <w:pPr>
+      <w:ind w:left="720"/>
+      <w:contextualSpacing/>
+    </w:pPr>
+  </w:style>
+  <w:style w:type="character" w:customStyle="1" w:styleId="hljs-number">
+    <w:name w:val="hljs-number"/>
+    <w:basedOn w:val="Fontepargpadro"/>
+    <w:rsid w:val="00335C9A"/>
+  </w:style>
+  <w:style w:type="character" w:customStyle="1" w:styleId="hljs-symbol">
+    <w:name w:val="hljs-symbol"/>
+    <w:basedOn w:val="Fontepargpadro"/>
+    <w:rsid w:val="00387A67"/>
+  </w:style>
+  <w:style w:type="character" w:customStyle="1" w:styleId="hljs-regexp">
+    <w:name w:val="hljs-regexp"/>
+    <w:basedOn w:val="Fontepargpadro"/>
+    <w:rsid w:val="00387A67"/>
+  </w:style>
 </w:styles>
 </file>
 

</xml_diff>